<commit_message>
Acta del proyecto pdf
</commit_message>
<xml_diff>
--- a/Acta del proyecto.docx
+++ b/Acta del proyecto.docx
@@ -2,15 +2,1496 @@
 <file path=word/document.xml><?xml version="1.0" encoding="utf-8"?>
 <w:document xmlns:wpc="http://schemas.microsoft.com/office/word/2010/wordprocessingCanvas" xmlns:cx="http://schemas.microsoft.com/office/drawing/2014/chartex" xmlns:cx1="http://schemas.microsoft.com/office/drawing/2015/9/8/chartex" xmlns:cx2="http://schemas.microsoft.com/office/drawing/2015/10/21/chartex" xmlns:cx3="http://schemas.microsoft.com/office/drawing/2016/5/9/chartex" xmlns:cx4="http://schemas.microsoft.com/office/drawing/2016/5/10/chartex" xmlns:cx5="http://schemas.microsoft.com/office/drawing/2016/5/11/chartex" xmlns:cx6="http://schemas.microsoft.com/office/drawing/2016/5/12/chartex" xmlns:cx7="http://schemas.microsoft.com/office/drawing/2016/5/13/chartex" xmlns:cx8="http://schemas.microsoft.com/office/drawing/2016/5/14/chartex" xmlns:mc="http://schemas.openxmlformats.org/markup-compatibility/2006" xmlns:aink="http://schemas.microsoft.com/office/drawing/2016/ink" xmlns:am3d="http://schemas.microsoft.com/office/drawing/2017/model3d" xmlns:o="urn:schemas-microsoft-com:office:office" xmlns:oel="http://schemas.microsoft.com/office/2019/extlst" xmlns:r="http://schemas.openxmlformats.org/officeDocument/2006/relationships" xmlns:m="http://schemas.openxmlformats.org/officeDocument/2006/math" xmlns:v="urn:schemas-microsoft-com:vml" xmlns:wp14="http://schemas.microsoft.com/office/word/2010/wordprocessingDrawing" xmlns:wp="http://schemas.openxmlformats.org/drawingml/2006/wordprocessingDrawing" xmlns:w10="urn:schemas-microsoft-com:office:word" xmlns:w="http://schemas.openxmlformats.org/wordprocessingml/2006/main" xmlns:w14="http://schemas.microsoft.com/office/word/2010/wordml" xmlns:w15="http://schemas.microsoft.com/office/word/2012/wordml" xmlns:w16cex="http://schemas.microsoft.com/office/word/2018/wordml/cex" xmlns:w16cid="http://schemas.microsoft.com/office/word/2016/wordml/cid" xmlns:w16="http://schemas.microsoft.com/office/word/2018/wordml" xmlns:w16sdtdh="http://schemas.microsoft.com/office/word/2020/wordml/sdtdatahash" xmlns:w16se="http://schemas.microsoft.com/office/word/2015/wordml/symex" xmlns:wpg="http://schemas.microsoft.com/office/word/2010/wordprocessingGroup" xmlns:wpi="http://schemas.microsoft.com/office/word/2010/wordprocessingInk" xmlns:wne="http://schemas.microsoft.com/office/word/2006/wordml" xmlns:wps="http://schemas.microsoft.com/office/word/2010/wordprocessingShape" mc:Ignorable="w14 w15 w16se w16cid w16 w16cex w16sdtdh wp14">
   <w:body>
-    <w:p/>
+    <w:sdt>
+      <w:sdtPr>
+        <w:id w:val="1797873230"/>
+        <w:docPartObj>
+          <w:docPartGallery w:val="Cover Pages"/>
+          <w:docPartUnique/>
+        </w:docPartObj>
+      </w:sdtPr>
+      <w:sdtContent>
+        <w:p>
+          <w:r>
+            <w:rPr>
+              <w:noProof/>
+            </w:rPr>
+            <mc:AlternateContent>
+              <mc:Choice Requires="wpg">
+                <w:drawing>
+                  <wp:anchor distT="0" distB="0" distL="114300" distR="114300" simplePos="0" relativeHeight="251662336" behindDoc="0" locked="0" layoutInCell="1" allowOverlap="1" wp14:anchorId="6E2DD9EC" wp14:editId="700E3269">
+                    <wp:simplePos x="0" y="0"/>
+                    <wp:positionH relativeFrom="page">
+                      <wp:align>center</wp:align>
+                    </wp:positionH>
+                    <mc:AlternateContent>
+                      <mc:Choice Requires="wp14">
+                        <wp:positionV relativeFrom="page">
+                          <wp14:pctPosVOffset>2300</wp14:pctPosVOffset>
+                        </wp:positionV>
+                      </mc:Choice>
+                      <mc:Fallback>
+                        <wp:positionV relativeFrom="page">
+                          <wp:posOffset>231140</wp:posOffset>
+                        </wp:positionV>
+                      </mc:Fallback>
+                    </mc:AlternateContent>
+                    <wp:extent cx="7315200" cy="1215391"/>
+                    <wp:effectExtent l="0" t="0" r="1270" b="1905"/>
+                    <wp:wrapNone/>
+                    <wp:docPr id="149" name="Grupo 8"/>
+                    <wp:cNvGraphicFramePr/>
+                    <a:graphic xmlns:a="http://schemas.openxmlformats.org/drawingml/2006/main">
+                      <a:graphicData uri="http://schemas.microsoft.com/office/word/2010/wordprocessingGroup">
+                        <wpg:wgp>
+                          <wpg:cNvGrpSpPr/>
+                          <wpg:grpSpPr>
+                            <a:xfrm>
+                              <a:off x="0" y="0"/>
+                              <a:ext cx="7315200" cy="1215391"/>
+                              <a:chOff x="0" y="-1"/>
+                              <a:chExt cx="7315200" cy="1216153"/>
+                            </a:xfrm>
+                          </wpg:grpSpPr>
+                          <wps:wsp>
+                            <wps:cNvPr id="150" name="Rectángulo 51"/>
+                            <wps:cNvSpPr/>
+                            <wps:spPr>
+                              <a:xfrm>
+                                <a:off x="0" y="-1"/>
+                                <a:ext cx="7315200" cy="1130373"/>
+                              </a:xfrm>
+                              <a:custGeom>
+                                <a:avLst/>
+                                <a:gdLst>
+                                  <a:gd name="connsiteX0" fmla="*/ 0 w 7312660"/>
+                                  <a:gd name="connsiteY0" fmla="*/ 0 h 1215390"/>
+                                  <a:gd name="connsiteX1" fmla="*/ 7312660 w 7312660"/>
+                                  <a:gd name="connsiteY1" fmla="*/ 0 h 1215390"/>
+                                  <a:gd name="connsiteX2" fmla="*/ 7312660 w 7312660"/>
+                                  <a:gd name="connsiteY2" fmla="*/ 1215390 h 1215390"/>
+                                  <a:gd name="connsiteX3" fmla="*/ 0 w 7312660"/>
+                                  <a:gd name="connsiteY3" fmla="*/ 1215390 h 1215390"/>
+                                  <a:gd name="connsiteX4" fmla="*/ 0 w 7312660"/>
+                                  <a:gd name="connsiteY4" fmla="*/ 0 h 1215390"/>
+                                  <a:gd name="connsiteX0" fmla="*/ 0 w 7312660"/>
+                                  <a:gd name="connsiteY0" fmla="*/ 0 h 1215390"/>
+                                  <a:gd name="connsiteX1" fmla="*/ 7312660 w 7312660"/>
+                                  <a:gd name="connsiteY1" fmla="*/ 0 h 1215390"/>
+                                  <a:gd name="connsiteX2" fmla="*/ 7312660 w 7312660"/>
+                                  <a:gd name="connsiteY2" fmla="*/ 1215390 h 1215390"/>
+                                  <a:gd name="connsiteX3" fmla="*/ 3667125 w 7312660"/>
+                                  <a:gd name="connsiteY3" fmla="*/ 1209675 h 1215390"/>
+                                  <a:gd name="connsiteX4" fmla="*/ 0 w 7312660"/>
+                                  <a:gd name="connsiteY4" fmla="*/ 1215390 h 1215390"/>
+                                  <a:gd name="connsiteX5" fmla="*/ 0 w 7312660"/>
+                                  <a:gd name="connsiteY5" fmla="*/ 0 h 1215390"/>
+                                  <a:gd name="connsiteX0" fmla="*/ 0 w 7312660"/>
+                                  <a:gd name="connsiteY0" fmla="*/ 0 h 1215390"/>
+                                  <a:gd name="connsiteX1" fmla="*/ 7312660 w 7312660"/>
+                                  <a:gd name="connsiteY1" fmla="*/ 0 h 1215390"/>
+                                  <a:gd name="connsiteX2" fmla="*/ 7312660 w 7312660"/>
+                                  <a:gd name="connsiteY2" fmla="*/ 1215390 h 1215390"/>
+                                  <a:gd name="connsiteX3" fmla="*/ 3619500 w 7312660"/>
+                                  <a:gd name="connsiteY3" fmla="*/ 733425 h 1215390"/>
+                                  <a:gd name="connsiteX4" fmla="*/ 0 w 7312660"/>
+                                  <a:gd name="connsiteY4" fmla="*/ 1215390 h 1215390"/>
+                                  <a:gd name="connsiteX5" fmla="*/ 0 w 7312660"/>
+                                  <a:gd name="connsiteY5" fmla="*/ 0 h 1215390"/>
+                                  <a:gd name="connsiteX0" fmla="*/ 0 w 7312660"/>
+                                  <a:gd name="connsiteY0" fmla="*/ 0 h 1215390"/>
+                                  <a:gd name="connsiteX1" fmla="*/ 7312660 w 7312660"/>
+                                  <a:gd name="connsiteY1" fmla="*/ 0 h 1215390"/>
+                                  <a:gd name="connsiteX2" fmla="*/ 7312660 w 7312660"/>
+                                  <a:gd name="connsiteY2" fmla="*/ 1129665 h 1215390"/>
+                                  <a:gd name="connsiteX3" fmla="*/ 3619500 w 7312660"/>
+                                  <a:gd name="connsiteY3" fmla="*/ 733425 h 1215390"/>
+                                  <a:gd name="connsiteX4" fmla="*/ 0 w 7312660"/>
+                                  <a:gd name="connsiteY4" fmla="*/ 1215390 h 1215390"/>
+                                  <a:gd name="connsiteX5" fmla="*/ 0 w 7312660"/>
+                                  <a:gd name="connsiteY5" fmla="*/ 0 h 1215390"/>
+                                  <a:gd name="connsiteX0" fmla="*/ 9525 w 7322185"/>
+                                  <a:gd name="connsiteY0" fmla="*/ 0 h 1129665"/>
+                                  <a:gd name="connsiteX1" fmla="*/ 7322185 w 7322185"/>
+                                  <a:gd name="connsiteY1" fmla="*/ 0 h 1129665"/>
+                                  <a:gd name="connsiteX2" fmla="*/ 7322185 w 7322185"/>
+                                  <a:gd name="connsiteY2" fmla="*/ 1129665 h 1129665"/>
+                                  <a:gd name="connsiteX3" fmla="*/ 3629025 w 7322185"/>
+                                  <a:gd name="connsiteY3" fmla="*/ 733425 h 1129665"/>
+                                  <a:gd name="connsiteX4" fmla="*/ 0 w 7322185"/>
+                                  <a:gd name="connsiteY4" fmla="*/ 1091565 h 1129665"/>
+                                  <a:gd name="connsiteX5" fmla="*/ 9525 w 7322185"/>
+                                  <a:gd name="connsiteY5" fmla="*/ 0 h 1129665"/>
+                                  <a:gd name="connsiteX0" fmla="*/ 0 w 7312660"/>
+                                  <a:gd name="connsiteY0" fmla="*/ 0 h 1129665"/>
+                                  <a:gd name="connsiteX1" fmla="*/ 7312660 w 7312660"/>
+                                  <a:gd name="connsiteY1" fmla="*/ 0 h 1129665"/>
+                                  <a:gd name="connsiteX2" fmla="*/ 7312660 w 7312660"/>
+                                  <a:gd name="connsiteY2" fmla="*/ 1129665 h 1129665"/>
+                                  <a:gd name="connsiteX3" fmla="*/ 3619500 w 7312660"/>
+                                  <a:gd name="connsiteY3" fmla="*/ 733425 h 1129665"/>
+                                  <a:gd name="connsiteX4" fmla="*/ 0 w 7312660"/>
+                                  <a:gd name="connsiteY4" fmla="*/ 1091565 h 1129665"/>
+                                  <a:gd name="connsiteX5" fmla="*/ 0 w 7312660"/>
+                                  <a:gd name="connsiteY5" fmla="*/ 0 h 1129665"/>
+                                </a:gdLst>
+                                <a:ahLst/>
+                                <a:cxnLst>
+                                  <a:cxn ang="0">
+                                    <a:pos x="connsiteX0" y="connsiteY0"/>
+                                  </a:cxn>
+                                  <a:cxn ang="0">
+                                    <a:pos x="connsiteX1" y="connsiteY1"/>
+                                  </a:cxn>
+                                  <a:cxn ang="0">
+                                    <a:pos x="connsiteX2" y="connsiteY2"/>
+                                  </a:cxn>
+                                  <a:cxn ang="0">
+                                    <a:pos x="connsiteX3" y="connsiteY3"/>
+                                  </a:cxn>
+                                  <a:cxn ang="0">
+                                    <a:pos x="connsiteX4" y="connsiteY4"/>
+                                  </a:cxn>
+                                  <a:cxn ang="0">
+                                    <a:pos x="connsiteX5" y="connsiteY5"/>
+                                  </a:cxn>
+                                </a:cxnLst>
+                                <a:rect l="l" t="t" r="r" b="b"/>
+                                <a:pathLst>
+                                  <a:path w="7312660" h="1129665">
+                                    <a:moveTo>
+                                      <a:pt x="0" y="0"/>
+                                    </a:moveTo>
+                                    <a:lnTo>
+                                      <a:pt x="7312660" y="0"/>
+                                    </a:lnTo>
+                                    <a:lnTo>
+                                      <a:pt x="7312660" y="1129665"/>
+                                    </a:lnTo>
+                                    <a:lnTo>
+                                      <a:pt x="3619500" y="733425"/>
+                                    </a:lnTo>
+                                    <a:lnTo>
+                                      <a:pt x="0" y="1091565"/>
+                                    </a:lnTo>
+                                    <a:lnTo>
+                                      <a:pt x="0" y="0"/>
+                                    </a:lnTo>
+                                    <a:close/>
+                                  </a:path>
+                                </a:pathLst>
+                              </a:custGeom>
+                              <a:ln>
+                                <a:noFill/>
+                              </a:ln>
+                            </wps:spPr>
+                            <wps:style>
+                              <a:lnRef idx="2">
+                                <a:schemeClr val="accent1">
+                                  <a:shade val="50000"/>
+                                </a:schemeClr>
+                              </a:lnRef>
+                              <a:fillRef idx="1">
+                                <a:schemeClr val="accent1"/>
+                              </a:fillRef>
+                              <a:effectRef idx="0">
+                                <a:schemeClr val="accent1"/>
+                              </a:effectRef>
+                              <a:fontRef idx="minor">
+                                <a:schemeClr val="lt1"/>
+                              </a:fontRef>
+                            </wps:style>
+                            <wps:bodyPr rot="0" spcFirstLastPara="0" vertOverflow="overflow" horzOverflow="overflow" vert="horz" wrap="square" lIns="91440" tIns="45720" rIns="91440" bIns="45720" numCol="1" spcCol="0" rtlCol="0" fromWordArt="0" anchor="ctr" anchorCtr="0" forceAA="0" compatLnSpc="1">
+                              <a:prstTxWarp prst="textNoShape">
+                                <a:avLst/>
+                              </a:prstTxWarp>
+                              <a:noAutofit/>
+                            </wps:bodyPr>
+                          </wps:wsp>
+                          <wps:wsp>
+                            <wps:cNvPr id="151" name="Rectángulo 151"/>
+                            <wps:cNvSpPr/>
+                            <wps:spPr>
+                              <a:xfrm>
+                                <a:off x="0" y="0"/>
+                                <a:ext cx="7315200" cy="1216152"/>
+                              </a:xfrm>
+                              <a:prstGeom prst="rect">
+                                <a:avLst/>
+                              </a:prstGeom>
+                              <a:blipFill>
+                                <a:blip r:embed="rId6"/>
+                                <a:stretch>
+                                  <a:fillRect r="-7574"/>
+                                </a:stretch>
+                              </a:blipFill>
+                              <a:ln>
+                                <a:noFill/>
+                              </a:ln>
+                            </wps:spPr>
+                            <wps:style>
+                              <a:lnRef idx="2">
+                                <a:schemeClr val="accent1">
+                                  <a:shade val="50000"/>
+                                </a:schemeClr>
+                              </a:lnRef>
+                              <a:fillRef idx="1">
+                                <a:schemeClr val="accent1"/>
+                              </a:fillRef>
+                              <a:effectRef idx="0">
+                                <a:schemeClr val="accent1"/>
+                              </a:effectRef>
+                              <a:fontRef idx="minor">
+                                <a:schemeClr val="lt1"/>
+                              </a:fontRef>
+                            </wps:style>
+                            <wps:bodyPr rot="0" spcFirstLastPara="0" vertOverflow="overflow" horzOverflow="overflow" vert="horz" wrap="square" lIns="91440" tIns="45720" rIns="91440" bIns="45720" numCol="1" spcCol="0" rtlCol="0" fromWordArt="0" anchor="ctr" anchorCtr="0" forceAA="0" compatLnSpc="1">
+                              <a:prstTxWarp prst="textNoShape">
+                                <a:avLst/>
+                              </a:prstTxWarp>
+                              <a:noAutofit/>
+                            </wps:bodyPr>
+                          </wps:wsp>
+                        </wpg:wgp>
+                      </a:graphicData>
+                    </a:graphic>
+                    <wp14:sizeRelH relativeFrom="page">
+                      <wp14:pctWidth>94100</wp14:pctWidth>
+                    </wp14:sizeRelH>
+                    <wp14:sizeRelV relativeFrom="page">
+                      <wp14:pctHeight>12100</wp14:pctHeight>
+                    </wp14:sizeRelV>
+                  </wp:anchor>
+                </w:drawing>
+              </mc:Choice>
+              <mc:Fallback>
+                <w:pict>
+                  <v:group w14:anchorId="7888CCAA" id="Grupo 8" o:spid="_x0000_s1026" style="position:absolute;margin-left:0;margin-top:0;width:8in;height:95.7pt;z-index:251662336;mso-width-percent:941;mso-height-percent:121;mso-top-percent:23;mso-position-horizontal:center;mso-position-horizontal-relative:page;mso-position-vertical-relative:page;mso-width-percent:941;mso-height-percent:121;mso-top-percent:23" coordorigin="" coordsize="73152,12161" o:gfxdata="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">
+                    <v:shape id="Rectángulo 51" o:spid="_x0000_s1027" style="position:absolute;width:73152;height:11303;visibility:visible;mso-wrap-style:square;v-text-anchor:middle" coordsize="7312660,1129665" o:gfxdata="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" path="m,l7312660,r,1129665l3619500,733425,,1091565,,xe" fillcolor="#156082 [3204]" stroked="f" strokeweight="1pt">
+                      <v:stroke joinstyle="miter"/>
+                      <v:path arrowok="t" o:connecttype="custom" o:connectlocs="0,0;7315200,0;7315200,1130373;3620757,733885;0,1092249;0,0" o:connectangles="0,0,0,0,0,0"/>
+                    </v:shape>
+                    <v:rect id="Rectángulo 151" o:spid="_x0000_s1028" style="position:absolute;width:73152;height:12161;visibility:visible;mso-wrap-style:square;v-text-anchor:middle" o:gfxdata="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" stroked="f" strokeweight="1pt">
+                      <v:fill r:id="rId7" o:title="" recolor="t" rotate="t" type="frame"/>
+                    </v:rect>
+                    <w10:wrap anchorx="page" anchory="page"/>
+                  </v:group>
+                </w:pict>
+              </mc:Fallback>
+            </mc:AlternateContent>
+          </w:r>
+          <w:r>
+            <w:rPr>
+              <w:noProof/>
+            </w:rPr>
+            <mc:AlternateContent>
+              <mc:Choice Requires="wps">
+                <w:drawing>
+                  <wp:anchor distT="0" distB="0" distL="114300" distR="114300" simplePos="0" relativeHeight="251660288" behindDoc="0" locked="0" layoutInCell="1" allowOverlap="1" wp14:anchorId="6BB0D3C3" wp14:editId="79B8D626">
+                    <wp:simplePos x="0" y="0"/>
+                    <wp:positionH relativeFrom="page">
+                      <wp:align>center</wp:align>
+                    </wp:positionH>
+                    <mc:AlternateContent>
+                      <mc:Choice Requires="wp14">
+                        <wp:positionV relativeFrom="page">
+                          <wp14:pctPosVOffset>81800</wp14:pctPosVOffset>
+                        </wp:positionV>
+                      </mc:Choice>
+                      <mc:Fallback>
+                        <wp:positionV relativeFrom="page">
+                          <wp:posOffset>8227695</wp:posOffset>
+                        </wp:positionV>
+                      </mc:Fallback>
+                    </mc:AlternateContent>
+                    <wp:extent cx="7315200" cy="914400"/>
+                    <wp:effectExtent l="0" t="0" r="0" b="8255"/>
+                    <wp:wrapSquare wrapText="bothSides"/>
+                    <wp:docPr id="152" name="Cuadro de texto 9"/>
+                    <wp:cNvGraphicFramePr/>
+                    <a:graphic xmlns:a="http://schemas.openxmlformats.org/drawingml/2006/main">
+                      <a:graphicData uri="http://schemas.microsoft.com/office/word/2010/wordprocessingShape">
+                        <wps:wsp>
+                          <wps:cNvSpPr txBox="1"/>
+                          <wps:spPr>
+                            <a:xfrm>
+                              <a:off x="0" y="0"/>
+                              <a:ext cx="7315200" cy="914400"/>
+                            </a:xfrm>
+                            <a:prstGeom prst="rect">
+                              <a:avLst/>
+                            </a:prstGeom>
+                            <a:noFill/>
+                            <a:ln w="6350">
+                              <a:noFill/>
+                            </a:ln>
+                            <a:effectLst/>
+                          </wps:spPr>
+                          <wps:style>
+                            <a:lnRef idx="0">
+                              <a:schemeClr val="accent1"/>
+                            </a:lnRef>
+                            <a:fillRef idx="0">
+                              <a:schemeClr val="accent1"/>
+                            </a:fillRef>
+                            <a:effectRef idx="0">
+                              <a:schemeClr val="accent1"/>
+                            </a:effectRef>
+                            <a:fontRef idx="minor">
+                              <a:schemeClr val="dk1"/>
+                            </a:fontRef>
+                          </wps:style>
+                          <wps:txbx>
+                            <w:txbxContent>
+                              <w:sdt>
+                                <w:sdtPr>
+                                  <w:rPr>
+                                    <w:color w:val="595959" w:themeColor="text1" w:themeTint="A6"/>
+                                    <w:sz w:val="28"/>
+                                    <w:szCs w:val="28"/>
+                                    <w:lang w:val="es-MX"/>
+                                  </w:rPr>
+                                  <w:alias w:val="Autor"/>
+                                  <w:tag w:val=""/>
+                                  <w:id w:val="789243997"/>
+                                  <w:dataBinding w:prefixMappings="xmlns:ns0='http://purl.org/dc/elements/1.1/' xmlns:ns1='http://schemas.openxmlformats.org/package/2006/metadata/core-properties' " w:xpath="/ns1:coreProperties[1]/ns0:creator[1]" w:storeItemID="{6C3C8BC8-F283-45AE-878A-BAB7291924A1}"/>
+                                  <w:text/>
+                                </w:sdtPr>
+                                <w:sdtContent>
+                                  <w:p>
+                                    <w:pPr>
+                                      <w:pStyle w:val="Sinespaciado"/>
+                                      <w:jc w:val="right"/>
+                                      <w:rPr>
+                                        <w:color w:val="595959" w:themeColor="text1" w:themeTint="A6"/>
+                                        <w:sz w:val="28"/>
+                                        <w:szCs w:val="28"/>
+                                        <w:lang w:val="es-MX"/>
+                                      </w:rPr>
+                                    </w:pPr>
+                                    <w:r>
+                                      <w:rPr>
+                                        <w:color w:val="595959" w:themeColor="text1" w:themeTint="A6"/>
+                                        <w:sz w:val="28"/>
+                                        <w:szCs w:val="28"/>
+                                        <w:lang w:val="es-MX"/>
+                                      </w:rPr>
+                                      <w:t>Martín Josué Andrade Salazar, 219737144</w:t>
+                                    </w:r>
+                                  </w:p>
+                                </w:sdtContent>
+                              </w:sdt>
+                              <w:p>
+                                <w:pPr>
+                                  <w:pStyle w:val="Sinespaciado"/>
+                                  <w:jc w:val="right"/>
+                                  <w:rPr>
+                                    <w:color w:val="595959" w:themeColor="text1" w:themeTint="A6"/>
+                                    <w:sz w:val="18"/>
+                                    <w:szCs w:val="18"/>
+                                    <w:lang w:val="es-MX"/>
+                                  </w:rPr>
+                                </w:pPr>
+                                <w:sdt>
+                                  <w:sdtPr>
+                                    <w:rPr>
+                                      <w:color w:val="595959" w:themeColor="text1" w:themeTint="A6"/>
+                                      <w:sz w:val="18"/>
+                                      <w:szCs w:val="18"/>
+                                      <w:lang w:val="es-MX"/>
+                                    </w:rPr>
+                                    <w:alias w:val="CorreoElectrónico"/>
+                                    <w:tag w:val="CorreoElectrónico"/>
+                                    <w:id w:val="942260680"/>
+                                    <w:dataBinding w:prefixMappings="xmlns:ns0='http://schemas.microsoft.com/office/2006/coverPageProps' " w:xpath="/ns0:CoverPageProperties[1]/ns0:CompanyEmail[1]" w:storeItemID="{55AF091B-3C7A-41E3-B477-F2FDAA23CFDA}"/>
+                                    <w:text/>
+                                  </w:sdtPr>
+                                  <w:sdtContent>
+                                    <w:r>
+                                      <w:rPr>
+                                        <w:color w:val="595959" w:themeColor="text1" w:themeTint="A6"/>
+                                        <w:sz w:val="18"/>
+                                        <w:szCs w:val="18"/>
+                                        <w:lang w:val="es-MX"/>
+                                      </w:rPr>
+                                      <w:t>Maestría en Ingen</w:t>
+                                    </w:r>
+                                    <w:r>
+                                      <w:rPr>
+                                        <w:color w:val="595959" w:themeColor="text1" w:themeTint="A6"/>
+                                        <w:sz w:val="18"/>
+                                        <w:szCs w:val="18"/>
+                                        <w:lang w:val="es-MX"/>
+                                      </w:rPr>
+                                      <w:t>iería de software</w:t>
+                                    </w:r>
+                                  </w:sdtContent>
+                                </w:sdt>
+                              </w:p>
+                            </w:txbxContent>
+                          </wps:txbx>
+                          <wps:bodyPr rot="0" spcFirstLastPara="0" vertOverflow="overflow" horzOverflow="overflow" vert="horz" wrap="square" lIns="1600200" tIns="0" rIns="685800" bIns="0" numCol="1" spcCol="0" rtlCol="0" fromWordArt="0" anchor="b" anchorCtr="0" forceAA="0" compatLnSpc="1">
+                            <a:prstTxWarp prst="textNoShape">
+                              <a:avLst/>
+                            </a:prstTxWarp>
+                            <a:noAutofit/>
+                          </wps:bodyPr>
+                        </wps:wsp>
+                      </a:graphicData>
+                    </a:graphic>
+                    <wp14:sizeRelH relativeFrom="page">
+                      <wp14:pctWidth>94100</wp14:pctWidth>
+                    </wp14:sizeRelH>
+                    <wp14:sizeRelV relativeFrom="page">
+                      <wp14:pctHeight>9200</wp14:pctHeight>
+                    </wp14:sizeRelV>
+                  </wp:anchor>
+                </w:drawing>
+              </mc:Choice>
+              <mc:Fallback>
+                <w:pict>
+                  <v:shapetype w14:anchorId="6BB0D3C3" id="_x0000_t202" coordsize="21600,21600" o:spt="202" path="m,l,21600r21600,l21600,xe">
+                    <v:stroke joinstyle="miter"/>
+                    <v:path gradientshapeok="t" o:connecttype="rect"/>
+                  </v:shapetype>
+                  <v:shape id="Cuadro de texto 9" o:spid="_x0000_s1026" type="#_x0000_t202" style="position:absolute;margin-left:0;margin-top:0;width:8in;height:1in;z-index:251660288;visibility:visible;mso-wrap-style:square;mso-width-percent:941;mso-height-percent:92;mso-top-percent:818;mso-wrap-distance-left:9pt;mso-wrap-distance-top:0;mso-wrap-distance-right:9pt;mso-wrap-distance-bottom:0;mso-position-horizontal:center;mso-position-horizontal-relative:page;mso-position-vertical-relative:page;mso-width-percent:941;mso-height-percent:92;mso-top-percent:818;mso-width-relative:page;mso-height-relative:page;v-text-anchor:bottom" o:gfxdata="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" filled="f" stroked="f" strokeweight=".5pt">
+                    <v:textbox inset="126pt,0,54pt,0">
+                      <w:txbxContent>
+                        <w:sdt>
+                          <w:sdtPr>
+                            <w:rPr>
+                              <w:color w:val="595959" w:themeColor="text1" w:themeTint="A6"/>
+                              <w:sz w:val="28"/>
+                              <w:szCs w:val="28"/>
+                              <w:lang w:val="es-MX"/>
+                            </w:rPr>
+                            <w:alias w:val="Autor"/>
+                            <w:tag w:val=""/>
+                            <w:id w:val="789243997"/>
+                            <w:dataBinding w:prefixMappings="xmlns:ns0='http://purl.org/dc/elements/1.1/' xmlns:ns1='http://schemas.openxmlformats.org/package/2006/metadata/core-properties' " w:xpath="/ns1:coreProperties[1]/ns0:creator[1]" w:storeItemID="{6C3C8BC8-F283-45AE-878A-BAB7291924A1}"/>
+                            <w:text/>
+                          </w:sdtPr>
+                          <w:sdtContent>
+                            <w:p>
+                              <w:pPr>
+                                <w:pStyle w:val="Sinespaciado"/>
+                                <w:jc w:val="right"/>
+                                <w:rPr>
+                                  <w:color w:val="595959" w:themeColor="text1" w:themeTint="A6"/>
+                                  <w:sz w:val="28"/>
+                                  <w:szCs w:val="28"/>
+                                  <w:lang w:val="es-MX"/>
+                                </w:rPr>
+                              </w:pPr>
+                              <w:r>
+                                <w:rPr>
+                                  <w:color w:val="595959" w:themeColor="text1" w:themeTint="A6"/>
+                                  <w:sz w:val="28"/>
+                                  <w:szCs w:val="28"/>
+                                  <w:lang w:val="es-MX"/>
+                                </w:rPr>
+                                <w:t>Martín Josué Andrade Salazar, 219737144</w:t>
+                              </w:r>
+                            </w:p>
+                          </w:sdtContent>
+                        </w:sdt>
+                        <w:p>
+                          <w:pPr>
+                            <w:pStyle w:val="Sinespaciado"/>
+                            <w:jc w:val="right"/>
+                            <w:rPr>
+                              <w:color w:val="595959" w:themeColor="text1" w:themeTint="A6"/>
+                              <w:sz w:val="18"/>
+                              <w:szCs w:val="18"/>
+                              <w:lang w:val="es-MX"/>
+                            </w:rPr>
+                          </w:pPr>
+                          <w:sdt>
+                            <w:sdtPr>
+                              <w:rPr>
+                                <w:color w:val="595959" w:themeColor="text1" w:themeTint="A6"/>
+                                <w:sz w:val="18"/>
+                                <w:szCs w:val="18"/>
+                                <w:lang w:val="es-MX"/>
+                              </w:rPr>
+                              <w:alias w:val="CorreoElectrónico"/>
+                              <w:tag w:val="CorreoElectrónico"/>
+                              <w:id w:val="942260680"/>
+                              <w:dataBinding w:prefixMappings="xmlns:ns0='http://schemas.microsoft.com/office/2006/coverPageProps' " w:xpath="/ns0:CoverPageProperties[1]/ns0:CompanyEmail[1]" w:storeItemID="{55AF091B-3C7A-41E3-B477-F2FDAA23CFDA}"/>
+                              <w:text/>
+                            </w:sdtPr>
+                            <w:sdtContent>
+                              <w:r>
+                                <w:rPr>
+                                  <w:color w:val="595959" w:themeColor="text1" w:themeTint="A6"/>
+                                  <w:sz w:val="18"/>
+                                  <w:szCs w:val="18"/>
+                                  <w:lang w:val="es-MX"/>
+                                </w:rPr>
+                                <w:t>Maestría en Ingen</w:t>
+                              </w:r>
+                              <w:r>
+                                <w:rPr>
+                                  <w:color w:val="595959" w:themeColor="text1" w:themeTint="A6"/>
+                                  <w:sz w:val="18"/>
+                                  <w:szCs w:val="18"/>
+                                  <w:lang w:val="es-MX"/>
+                                </w:rPr>
+                                <w:t>iería de software</w:t>
+                              </w:r>
+                            </w:sdtContent>
+                          </w:sdt>
+                        </w:p>
+                      </w:txbxContent>
+                    </v:textbox>
+                    <w10:wrap type="square" anchorx="page" anchory="page"/>
+                  </v:shape>
+                </w:pict>
+              </mc:Fallback>
+            </mc:AlternateContent>
+          </w:r>
+          <w:r>
+            <w:rPr>
+              <w:noProof/>
+            </w:rPr>
+            <mc:AlternateContent>
+              <mc:Choice Requires="wps">
+                <w:drawing>
+                  <wp:anchor distT="0" distB="0" distL="114300" distR="114300" simplePos="0" relativeHeight="251661312" behindDoc="0" locked="0" layoutInCell="1" allowOverlap="1" wp14:anchorId="42FC68D0" wp14:editId="684DDAE3">
+                    <wp:simplePos x="0" y="0"/>
+                    <wp:positionH relativeFrom="page">
+                      <wp:align>center</wp:align>
+                    </wp:positionH>
+                    <mc:AlternateContent>
+                      <mc:Choice Requires="wp14">
+                        <wp:positionV relativeFrom="page">
+                          <wp14:pctPosVOffset>70000</wp14:pctPosVOffset>
+                        </wp:positionV>
+                      </mc:Choice>
+                      <mc:Fallback>
+                        <wp:positionV relativeFrom="page">
+                          <wp:posOffset>7040880</wp:posOffset>
+                        </wp:positionV>
+                      </mc:Fallback>
+                    </mc:AlternateContent>
+                    <wp:extent cx="7315200" cy="1009650"/>
+                    <wp:effectExtent l="0" t="0" r="0" b="0"/>
+                    <wp:wrapSquare wrapText="bothSides"/>
+                    <wp:docPr id="153" name="Cuadro de texto 10"/>
+                    <wp:cNvGraphicFramePr/>
+                    <a:graphic xmlns:a="http://schemas.openxmlformats.org/drawingml/2006/main">
+                      <a:graphicData uri="http://schemas.microsoft.com/office/word/2010/wordprocessingShape">
+                        <wps:wsp>
+                          <wps:cNvSpPr txBox="1"/>
+                          <wps:spPr>
+                            <a:xfrm>
+                              <a:off x="0" y="0"/>
+                              <a:ext cx="7315200" cy="1009650"/>
+                            </a:xfrm>
+                            <a:prstGeom prst="rect">
+                              <a:avLst/>
+                            </a:prstGeom>
+                            <a:noFill/>
+                            <a:ln w="6350">
+                              <a:noFill/>
+                            </a:ln>
+                            <a:effectLst/>
+                          </wps:spPr>
+                          <wps:style>
+                            <a:lnRef idx="0">
+                              <a:schemeClr val="accent1"/>
+                            </a:lnRef>
+                            <a:fillRef idx="0">
+                              <a:schemeClr val="accent1"/>
+                            </a:fillRef>
+                            <a:effectRef idx="0">
+                              <a:schemeClr val="accent1"/>
+                            </a:effectRef>
+                            <a:fontRef idx="minor">
+                              <a:schemeClr val="dk1"/>
+                            </a:fontRef>
+                          </wps:style>
+                          <wps:txbx>
+                            <w:txbxContent>
+                              <w:p>
+                                <w:pPr>
+                                  <w:pStyle w:val="Sinespaciado"/>
+                                  <w:jc w:val="right"/>
+                                  <w:rPr>
+                                    <w:color w:val="156082" w:themeColor="accent1"/>
+                                    <w:sz w:val="28"/>
+                                    <w:szCs w:val="28"/>
+                                    <w:lang w:val="es-MX"/>
+                                  </w:rPr>
+                                </w:pPr>
+                                <w:r>
+                                  <w:rPr>
+                                    <w:color w:val="156082" w:themeColor="accent1"/>
+                                    <w:sz w:val="28"/>
+                                    <w:szCs w:val="28"/>
+                                    <w:lang w:val="es-MX"/>
+                                  </w:rPr>
+                                  <w:t>Descripción breve</w:t>
+                                </w:r>
+                              </w:p>
+                              <w:sdt>
+                                <w:sdtPr>
+                                  <w:rPr>
+                                    <w:color w:val="595959" w:themeColor="text1" w:themeTint="A6"/>
+                                    <w:sz w:val="20"/>
+                                    <w:szCs w:val="20"/>
+                                    <w:lang w:val="es-MX"/>
+                                  </w:rPr>
+                                  <w:alias w:val="Descripción breve"/>
+                                  <w:tag w:val=""/>
+                                  <w:id w:val="1375273687"/>
+                                  <w:dataBinding w:prefixMappings="xmlns:ns0='http://schemas.microsoft.com/office/2006/coverPageProps' " w:xpath="/ns0:CoverPageProperties[1]/ns0:Abstract[1]" w:storeItemID="{55AF091B-3C7A-41E3-B477-F2FDAA23CFDA}"/>
+                                  <w:text w:multiLine="1"/>
+                                </w:sdtPr>
+                                <w:sdtContent>
+                                  <w:p>
+                                    <w:pPr>
+                                      <w:pStyle w:val="Sinespaciado"/>
+                                      <w:jc w:val="right"/>
+                                      <w:rPr>
+                                        <w:color w:val="595959" w:themeColor="text1" w:themeTint="A6"/>
+                                        <w:sz w:val="20"/>
+                                        <w:szCs w:val="20"/>
+                                        <w:lang w:val="es-MX"/>
+                                      </w:rPr>
+                                    </w:pPr>
+                                    <w:r>
+                                      <w:rPr>
+                                        <w:color w:val="595959" w:themeColor="text1" w:themeTint="A6"/>
+                                        <w:sz w:val="20"/>
+                                        <w:szCs w:val="20"/>
+                                        <w:lang w:val="es-MX"/>
+                                      </w:rPr>
+                                      <w:t>El presente documento muestra el acta del pr</w:t>
+                                    </w:r>
+                                    <w:r>
+                                      <w:rPr>
+                                        <w:color w:val="595959" w:themeColor="text1" w:themeTint="A6"/>
+                                        <w:sz w:val="20"/>
+                                        <w:szCs w:val="20"/>
+                                        <w:lang w:val="es-MX"/>
+                                      </w:rPr>
+                                      <w:t>oyecto a realizar</w:t>
+                                    </w:r>
+                                  </w:p>
+                                </w:sdtContent>
+                              </w:sdt>
+                            </w:txbxContent>
+                          </wps:txbx>
+                          <wps:bodyPr rot="0" spcFirstLastPara="0" vertOverflow="overflow" horzOverflow="overflow" vert="horz" wrap="square" lIns="1600200" tIns="0" rIns="685800" bIns="0" numCol="1" spcCol="0" rtlCol="0" fromWordArt="0" anchor="t" anchorCtr="0" forceAA="0" compatLnSpc="1">
+                            <a:prstTxWarp prst="textNoShape">
+                              <a:avLst/>
+                            </a:prstTxWarp>
+                            <a:spAutoFit/>
+                          </wps:bodyPr>
+                        </wps:wsp>
+                      </a:graphicData>
+                    </a:graphic>
+                    <wp14:sizeRelH relativeFrom="page">
+                      <wp14:pctWidth>94100</wp14:pctWidth>
+                    </wp14:sizeRelH>
+                    <wp14:sizeRelV relativeFrom="page">
+                      <wp14:pctHeight>10000</wp14:pctHeight>
+                    </wp14:sizeRelV>
+                  </wp:anchor>
+                </w:drawing>
+              </mc:Choice>
+              <mc:Fallback>
+                <w:pict>
+                  <v:shape w14:anchorId="42FC68D0" id="Cuadro de texto 10" o:spid="_x0000_s1027" type="#_x0000_t202" style="position:absolute;margin-left:0;margin-top:0;width:8in;height:79.5pt;z-index:251661312;visibility:visible;mso-wrap-style:square;mso-width-percent:941;mso-height-percent:100;mso-top-percent:700;mso-wrap-distance-left:9pt;mso-wrap-distance-top:0;mso-wrap-distance-right:9pt;mso-wrap-distance-bottom:0;mso-position-horizontal:center;mso-position-horizontal-relative:page;mso-position-vertical-relative:page;mso-width-percent:941;mso-height-percent:100;mso-top-percent:700;mso-width-relative:page;mso-height-relative:page;v-text-anchor:top" o:gfxdata="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" filled="f" stroked="f" strokeweight=".5pt">
+                    <v:textbox style="mso-fit-shape-to-text:t" inset="126pt,0,54pt,0">
+                      <w:txbxContent>
+                        <w:p>
+                          <w:pPr>
+                            <w:pStyle w:val="Sinespaciado"/>
+                            <w:jc w:val="right"/>
+                            <w:rPr>
+                              <w:color w:val="156082" w:themeColor="accent1"/>
+                              <w:sz w:val="28"/>
+                              <w:szCs w:val="28"/>
+                              <w:lang w:val="es-MX"/>
+                            </w:rPr>
+                          </w:pPr>
+                          <w:r>
+                            <w:rPr>
+                              <w:color w:val="156082" w:themeColor="accent1"/>
+                              <w:sz w:val="28"/>
+                              <w:szCs w:val="28"/>
+                              <w:lang w:val="es-MX"/>
+                            </w:rPr>
+                            <w:t>Descripción breve</w:t>
+                          </w:r>
+                        </w:p>
+                        <w:sdt>
+                          <w:sdtPr>
+                            <w:rPr>
+                              <w:color w:val="595959" w:themeColor="text1" w:themeTint="A6"/>
+                              <w:sz w:val="20"/>
+                              <w:szCs w:val="20"/>
+                              <w:lang w:val="es-MX"/>
+                            </w:rPr>
+                            <w:alias w:val="Descripción breve"/>
+                            <w:tag w:val=""/>
+                            <w:id w:val="1375273687"/>
+                            <w:dataBinding w:prefixMappings="xmlns:ns0='http://schemas.microsoft.com/office/2006/coverPageProps' " w:xpath="/ns0:CoverPageProperties[1]/ns0:Abstract[1]" w:storeItemID="{55AF091B-3C7A-41E3-B477-F2FDAA23CFDA}"/>
+                            <w:text w:multiLine="1"/>
+                          </w:sdtPr>
+                          <w:sdtContent>
+                            <w:p>
+                              <w:pPr>
+                                <w:pStyle w:val="Sinespaciado"/>
+                                <w:jc w:val="right"/>
+                                <w:rPr>
+                                  <w:color w:val="595959" w:themeColor="text1" w:themeTint="A6"/>
+                                  <w:sz w:val="20"/>
+                                  <w:szCs w:val="20"/>
+                                  <w:lang w:val="es-MX"/>
+                                </w:rPr>
+                              </w:pPr>
+                              <w:r>
+                                <w:rPr>
+                                  <w:color w:val="595959" w:themeColor="text1" w:themeTint="A6"/>
+                                  <w:sz w:val="20"/>
+                                  <w:szCs w:val="20"/>
+                                  <w:lang w:val="es-MX"/>
+                                </w:rPr>
+                                <w:t>El presente documento muestra el acta del pr</w:t>
+                              </w:r>
+                              <w:r>
+                                <w:rPr>
+                                  <w:color w:val="595959" w:themeColor="text1" w:themeTint="A6"/>
+                                  <w:sz w:val="20"/>
+                                  <w:szCs w:val="20"/>
+                                  <w:lang w:val="es-MX"/>
+                                </w:rPr>
+                                <w:t>oyecto a realizar</w:t>
+                              </w:r>
+                            </w:p>
+                          </w:sdtContent>
+                        </w:sdt>
+                      </w:txbxContent>
+                    </v:textbox>
+                    <w10:wrap type="square" anchorx="page" anchory="page"/>
+                  </v:shape>
+                </w:pict>
+              </mc:Fallback>
+            </mc:AlternateContent>
+          </w:r>
+          <w:r>
+            <w:rPr>
+              <w:noProof/>
+            </w:rPr>
+            <mc:AlternateContent>
+              <mc:Choice Requires="wps">
+                <w:drawing>
+                  <wp:anchor distT="0" distB="0" distL="114300" distR="114300" simplePos="0" relativeHeight="251659264" behindDoc="0" locked="0" layoutInCell="1" allowOverlap="1" wp14:anchorId="0DD322D1" wp14:editId="77EB5210">
+                    <wp:simplePos x="0" y="0"/>
+                    <wp:positionH relativeFrom="page">
+                      <wp:align>center</wp:align>
+                    </wp:positionH>
+                    <mc:AlternateContent>
+                      <mc:Choice Requires="wp14">
+                        <wp:positionV relativeFrom="page">
+                          <wp14:pctPosVOffset>30000</wp14:pctPosVOffset>
+                        </wp:positionV>
+                      </mc:Choice>
+                      <mc:Fallback>
+                        <wp:positionV relativeFrom="page">
+                          <wp:posOffset>3017520</wp:posOffset>
+                        </wp:positionV>
+                      </mc:Fallback>
+                    </mc:AlternateContent>
+                    <wp:extent cx="7315200" cy="3638550"/>
+                    <wp:effectExtent l="0" t="0" r="0" b="6350"/>
+                    <wp:wrapSquare wrapText="bothSides"/>
+                    <wp:docPr id="154" name="Cuadro de texto 11"/>
+                    <wp:cNvGraphicFramePr/>
+                    <a:graphic xmlns:a="http://schemas.openxmlformats.org/drawingml/2006/main">
+                      <a:graphicData uri="http://schemas.microsoft.com/office/word/2010/wordprocessingShape">
+                        <wps:wsp>
+                          <wps:cNvSpPr txBox="1"/>
+                          <wps:spPr>
+                            <a:xfrm>
+                              <a:off x="0" y="0"/>
+                              <a:ext cx="7315200" cy="3638550"/>
+                            </a:xfrm>
+                            <a:prstGeom prst="rect">
+                              <a:avLst/>
+                            </a:prstGeom>
+                            <a:noFill/>
+                            <a:ln w="6350">
+                              <a:noFill/>
+                            </a:ln>
+                            <a:effectLst/>
+                          </wps:spPr>
+                          <wps:style>
+                            <a:lnRef idx="0">
+                              <a:schemeClr val="accent1"/>
+                            </a:lnRef>
+                            <a:fillRef idx="0">
+                              <a:schemeClr val="accent1"/>
+                            </a:fillRef>
+                            <a:effectRef idx="0">
+                              <a:schemeClr val="accent1"/>
+                            </a:effectRef>
+                            <a:fontRef idx="minor">
+                              <a:schemeClr val="dk1"/>
+                            </a:fontRef>
+                          </wps:style>
+                          <wps:txbx>
+                            <w:txbxContent>
+                              <w:p>
+                                <w:pPr>
+                                  <w:jc w:val="right"/>
+                                  <w:rPr>
+                                    <w:color w:val="156082" w:themeColor="accent1"/>
+                                    <w:sz w:val="64"/>
+                                    <w:szCs w:val="64"/>
+                                  </w:rPr>
+                                </w:pPr>
+                                <w:sdt>
+                                  <w:sdtPr>
+                                    <w:rPr>
+                                      <w:caps/>
+                                      <w:color w:val="156082" w:themeColor="accent1"/>
+                                      <w:sz w:val="64"/>
+                                      <w:szCs w:val="64"/>
+                                    </w:rPr>
+                                    <w:alias w:val="Título"/>
+                                    <w:tag w:val=""/>
+                                    <w:id w:val="630141079"/>
+                                    <w:dataBinding w:prefixMappings="xmlns:ns0='http://purl.org/dc/elements/1.1/' xmlns:ns1='http://schemas.openxmlformats.org/package/2006/metadata/core-properties' " w:xpath="/ns1:coreProperties[1]/ns0:title[1]" w:storeItemID="{6C3C8BC8-F283-45AE-878A-BAB7291924A1}"/>
+                                    <w:text w:multiLine="1"/>
+                                  </w:sdtPr>
+                                  <w:sdtEndPr>
+                                    <w:rPr>
+                                      <w:caps w:val="0"/>
+                                    </w:rPr>
+                                  </w:sdtEndPr>
+                                  <w:sdtContent>
+                                    <w:r>
+                                      <w:rPr>
+                                        <w:caps/>
+                                        <w:color w:val="156082" w:themeColor="accent1"/>
+                                        <w:sz w:val="64"/>
+                                        <w:szCs w:val="64"/>
+                                      </w:rPr>
+                                      <w:t>aCTA DEL PROYECTO</w:t>
+                                    </w:r>
+                                  </w:sdtContent>
+                                </w:sdt>
+                              </w:p>
+                              <w:sdt>
+                                <w:sdtPr>
+                                  <w:rPr>
+                                    <w:color w:val="404040" w:themeColor="text1" w:themeTint="BF"/>
+                                    <w:sz w:val="36"/>
+                                    <w:szCs w:val="36"/>
+                                  </w:rPr>
+                                  <w:alias w:val="Subtítulo"/>
+                                  <w:tag w:val=""/>
+                                  <w:id w:val="1759551507"/>
+                                  <w:dataBinding w:prefixMappings="xmlns:ns0='http://purl.org/dc/elements/1.1/' xmlns:ns1='http://schemas.openxmlformats.org/package/2006/metadata/core-properties' " w:xpath="/ns1:coreProperties[1]/ns0:subject[1]" w:storeItemID="{6C3C8BC8-F283-45AE-878A-BAB7291924A1}"/>
+                                  <w:text/>
+                                </w:sdtPr>
+                                <w:sdtContent>
+                                  <w:p>
+                                    <w:pPr>
+                                      <w:jc w:val="right"/>
+                                      <w:rPr>
+                                        <w:smallCaps/>
+                                        <w:color w:val="404040" w:themeColor="text1" w:themeTint="BF"/>
+                                        <w:sz w:val="36"/>
+                                        <w:szCs w:val="36"/>
+                                      </w:rPr>
+                                    </w:pPr>
+                                    <w:r>
+                                      <w:rPr>
+                                        <w:color w:val="404040" w:themeColor="text1" w:themeTint="BF"/>
+                                        <w:sz w:val="36"/>
+                                        <w:szCs w:val="36"/>
+                                      </w:rPr>
+                                      <w:t>Gestión de proyectos de software</w:t>
+                                    </w:r>
+                                  </w:p>
+                                </w:sdtContent>
+                              </w:sdt>
+                            </w:txbxContent>
+                          </wps:txbx>
+                          <wps:bodyPr rot="0" spcFirstLastPara="0" vertOverflow="overflow" horzOverflow="overflow" vert="horz" wrap="square" lIns="1600200" tIns="0" rIns="685800" bIns="0" numCol="1" spcCol="0" rtlCol="0" fromWordArt="0" anchor="b" anchorCtr="0" forceAA="0" compatLnSpc="1">
+                            <a:prstTxWarp prst="textNoShape">
+                              <a:avLst/>
+                            </a:prstTxWarp>
+                            <a:noAutofit/>
+                          </wps:bodyPr>
+                        </wps:wsp>
+                      </a:graphicData>
+                    </a:graphic>
+                    <wp14:sizeRelH relativeFrom="page">
+                      <wp14:pctWidth>94100</wp14:pctWidth>
+                    </wp14:sizeRelH>
+                    <wp14:sizeRelV relativeFrom="page">
+                      <wp14:pctHeight>36300</wp14:pctHeight>
+                    </wp14:sizeRelV>
+                  </wp:anchor>
+                </w:drawing>
+              </mc:Choice>
+              <mc:Fallback>
+                <w:pict>
+                  <v:shape w14:anchorId="0DD322D1" id="Cuadro de texto 11" o:spid="_x0000_s1028" type="#_x0000_t202" style="position:absolute;margin-left:0;margin-top:0;width:8in;height:286.5pt;z-index:251659264;visibility:visible;mso-wrap-style:square;mso-width-percent:941;mso-height-percent:363;mso-top-percent:300;mso-wrap-distance-left:9pt;mso-wrap-distance-top:0;mso-wrap-distance-right:9pt;mso-wrap-distance-bottom:0;mso-position-horizontal:center;mso-position-horizontal-relative:page;mso-position-vertical-relative:page;mso-width-percent:941;mso-height-percent:363;mso-top-percent:300;mso-width-relative:page;mso-height-relative:page;v-text-anchor:bottom" o:gfxdata="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" filled="f" stroked="f" strokeweight=".5pt">
+                    <v:textbox inset="126pt,0,54pt,0">
+                      <w:txbxContent>
+                        <w:p>
+                          <w:pPr>
+                            <w:jc w:val="right"/>
+                            <w:rPr>
+                              <w:color w:val="156082" w:themeColor="accent1"/>
+                              <w:sz w:val="64"/>
+                              <w:szCs w:val="64"/>
+                            </w:rPr>
+                          </w:pPr>
+                          <w:sdt>
+                            <w:sdtPr>
+                              <w:rPr>
+                                <w:caps/>
+                                <w:color w:val="156082" w:themeColor="accent1"/>
+                                <w:sz w:val="64"/>
+                                <w:szCs w:val="64"/>
+                              </w:rPr>
+                              <w:alias w:val="Título"/>
+                              <w:tag w:val=""/>
+                              <w:id w:val="630141079"/>
+                              <w:dataBinding w:prefixMappings="xmlns:ns0='http://purl.org/dc/elements/1.1/' xmlns:ns1='http://schemas.openxmlformats.org/package/2006/metadata/core-properties' " w:xpath="/ns1:coreProperties[1]/ns0:title[1]" w:storeItemID="{6C3C8BC8-F283-45AE-878A-BAB7291924A1}"/>
+                              <w:text w:multiLine="1"/>
+                            </w:sdtPr>
+                            <w:sdtEndPr>
+                              <w:rPr>
+                                <w:caps w:val="0"/>
+                              </w:rPr>
+                            </w:sdtEndPr>
+                            <w:sdtContent>
+                              <w:r>
+                                <w:rPr>
+                                  <w:caps/>
+                                  <w:color w:val="156082" w:themeColor="accent1"/>
+                                  <w:sz w:val="64"/>
+                                  <w:szCs w:val="64"/>
+                                </w:rPr>
+                                <w:t>aCTA DEL PROYECTO</w:t>
+                              </w:r>
+                            </w:sdtContent>
+                          </w:sdt>
+                        </w:p>
+                        <w:sdt>
+                          <w:sdtPr>
+                            <w:rPr>
+                              <w:color w:val="404040" w:themeColor="text1" w:themeTint="BF"/>
+                              <w:sz w:val="36"/>
+                              <w:szCs w:val="36"/>
+                            </w:rPr>
+                            <w:alias w:val="Subtítulo"/>
+                            <w:tag w:val=""/>
+                            <w:id w:val="1759551507"/>
+                            <w:dataBinding w:prefixMappings="xmlns:ns0='http://purl.org/dc/elements/1.1/' xmlns:ns1='http://schemas.openxmlformats.org/package/2006/metadata/core-properties' " w:xpath="/ns1:coreProperties[1]/ns0:subject[1]" w:storeItemID="{6C3C8BC8-F283-45AE-878A-BAB7291924A1}"/>
+                            <w:text/>
+                          </w:sdtPr>
+                          <w:sdtContent>
+                            <w:p>
+                              <w:pPr>
+                                <w:jc w:val="right"/>
+                                <w:rPr>
+                                  <w:smallCaps/>
+                                  <w:color w:val="404040" w:themeColor="text1" w:themeTint="BF"/>
+                                  <w:sz w:val="36"/>
+                                  <w:szCs w:val="36"/>
+                                </w:rPr>
+                              </w:pPr>
+                              <w:r>
+                                <w:rPr>
+                                  <w:color w:val="404040" w:themeColor="text1" w:themeTint="BF"/>
+                                  <w:sz w:val="36"/>
+                                  <w:szCs w:val="36"/>
+                                </w:rPr>
+                                <w:t>Gestión de proyectos de software</w:t>
+                              </w:r>
+                            </w:p>
+                          </w:sdtContent>
+                        </w:sdt>
+                      </w:txbxContent>
+                    </v:textbox>
+                    <w10:wrap type="square" anchorx="page" anchory="page"/>
+                  </v:shape>
+                </w:pict>
+              </mc:Fallback>
+            </mc:AlternateContent>
+          </w:r>
+        </w:p>
+        <w:p>
+          <w:r>
+            <w:br w:type="page"/>
+          </w:r>
+        </w:p>
+      </w:sdtContent>
+    </w:sdt>
+    <w:p>
+      <w:pPr>
+        <w:jc w:val="center"/>
+        <w:rPr>
+          <w:b/>
+          <w:bCs/>
+        </w:rPr>
+      </w:pPr>
+      <w:r>
+        <w:rPr>
+          <w:b/>
+          <w:bCs/>
+        </w:rPr>
+        <w:lastRenderedPageBreak/>
+        <w:t>Acta del proyecto</w:t>
+      </w:r>
+    </w:p>
+    <w:p>
+      <w:pPr>
+        <w:jc w:val="both"/>
+        <w:rPr>
+          <w:b/>
+          <w:bCs/>
+        </w:rPr>
+      </w:pPr>
+      <w:r>
+        <w:rPr>
+          <w:b/>
+          <w:bCs/>
+        </w:rPr>
+        <w:t>Al personal correspondiente</w:t>
+      </w:r>
+    </w:p>
+    <w:p>
+      <w:pPr>
+        <w:jc w:val="both"/>
+        <w:rPr>
+          <w:b/>
+          <w:bCs/>
+        </w:rPr>
+      </w:pPr>
+    </w:p>
+    <w:p>
+      <w:pPr>
+        <w:jc w:val="both"/>
+        <w:rPr>
+          <w:b/>
+          <w:bCs/>
+        </w:rPr>
+      </w:pPr>
+      <w:r>
+        <w:rPr>
+          <w:b/>
+          <w:bCs/>
+        </w:rPr>
+        <w:t>Presente</w:t>
+      </w:r>
+    </w:p>
+    <w:p>
+      <w:pPr>
+        <w:jc w:val="both"/>
+        <w:rPr>
+          <w:b/>
+          <w:bCs/>
+        </w:rPr>
+      </w:pPr>
+    </w:p>
+    <w:p>
+      <w:pPr>
+        <w:ind w:left="708" w:hanging="708"/>
+        <w:jc w:val="center"/>
+      </w:pPr>
+      <w:r>
+        <w:rPr>
+          <w:b/>
+          <w:bCs/>
+        </w:rPr>
+        <w:t xml:space="preserve">Asunto. </w:t>
+      </w:r>
+      <w:r>
+        <w:t>Iniciación d proyecto y nombramiento de su administrador</w:t>
+      </w:r>
+    </w:p>
+    <w:p>
+      <w:pPr>
+        <w:ind w:left="708" w:hanging="708"/>
+        <w:jc w:val="center"/>
+      </w:pPr>
+    </w:p>
+    <w:p>
+      <w:pPr>
+        <w:ind w:left="708" w:hanging="708"/>
+        <w:jc w:val="both"/>
+      </w:pPr>
+      <w:r>
+        <w:t>Estimados colaborades:</w:t>
+      </w:r>
+    </w:p>
+    <w:p>
+      <w:pPr>
+        <w:ind w:left="708" w:hanging="708"/>
+        <w:jc w:val="both"/>
+      </w:pPr>
+    </w:p>
+    <w:p>
+      <w:pPr>
+        <w:jc w:val="both"/>
+      </w:pPr>
+      <w:r>
+        <w:t xml:space="preserve">Por este conducto deseamos informarles que estamos iniciando un proyecto de </w:t>
+      </w:r>
+      <w:r>
+        <w:t xml:space="preserve">generación de contratos inteligentes mediante tecnología </w:t>
+      </w:r>
+      <w:proofErr w:type="spellStart"/>
+      <w:r>
+        <w:t>blockchain</w:t>
+      </w:r>
+      <w:proofErr w:type="spellEnd"/>
+      <w:r>
+        <w:t>.</w:t>
+      </w:r>
+    </w:p>
+    <w:p>
+      <w:pPr>
+        <w:jc w:val="both"/>
+      </w:pPr>
+      <w:r>
+        <w:t>Hemos decidido nombrar administrador del proyecto al Dr. Rodolfo Omar Domínguez García, coordinador general del posgrado Maestría en Ingeniería de software para conducir con éxito el proyecto, el Dr. Omar necesita contar con la colaboración de personal externo. El involucrado es el Lic. Martín Josué Andrade Salazar, su ayuda será clave para el éxito del proyecto, por lo que se solicita su mejor disposición a participar en conjunto con el Dr. Omar en los trabajos a realizar.  Las responsabilidades del Dr. Omar como administrador del proyecto son:</w:t>
+      </w:r>
+    </w:p>
+    <w:p>
+      <w:pPr>
+        <w:jc w:val="both"/>
+      </w:pPr>
+    </w:p>
+    <w:p>
+      <w:pPr>
+        <w:pStyle w:val="Prrafodelista"/>
+        <w:numPr>
+          <w:ilvl w:val="0"/>
+          <w:numId w:val="1"/>
+        </w:numPr>
+        <w:jc w:val="both"/>
+      </w:pPr>
+      <w:r>
+        <w:t>Asegurar que todos los miembros del equipo de trabajo estén comprometidos con el proyecto, consientes de sus responsabilidades y que trabajen de acuerdo con lo que se espera de ellos.</w:t>
+      </w:r>
+    </w:p>
+    <w:p>
+      <w:pPr>
+        <w:pStyle w:val="Prrafodelista"/>
+        <w:numPr>
+          <w:ilvl w:val="0"/>
+          <w:numId w:val="1"/>
+        </w:numPr>
+        <w:jc w:val="both"/>
+      </w:pPr>
+      <w:r>
+        <w:t>Garantizar que todos los compromisos contractuales con el organismo financiero y con los consultores se cumplan en tiempo y dentro del presupuesto, y que sus productos satisfagan a los usuarios.</w:t>
+      </w:r>
+    </w:p>
+    <w:p>
+      <w:pPr>
+        <w:pStyle w:val="Prrafodelista"/>
+        <w:numPr>
+          <w:ilvl w:val="0"/>
+          <w:numId w:val="1"/>
+        </w:numPr>
+        <w:jc w:val="both"/>
+      </w:pPr>
+      <w:r>
+        <w:t>Preparar un plan de trabajo del proyecto realista y detallado.</w:t>
+      </w:r>
+    </w:p>
+    <w:p>
+      <w:pPr>
+        <w:pStyle w:val="Prrafodelista"/>
+        <w:numPr>
+          <w:ilvl w:val="0"/>
+          <w:numId w:val="1"/>
+        </w:numPr>
+        <w:jc w:val="both"/>
+      </w:pPr>
+      <w:r>
+        <w:t>Reportar quincenalmente el estatus del proyecto a todos los miembros del equipo.</w:t>
+      </w:r>
+    </w:p>
+    <w:p>
+      <w:pPr>
+        <w:jc w:val="both"/>
+      </w:pPr>
+    </w:p>
+    <w:p>
+      <w:pPr>
+        <w:jc w:val="both"/>
+      </w:pPr>
+      <w:r>
+        <w:t xml:space="preserve">La autoridad que hemos delegado en el Lic. </w:t>
+      </w:r>
+      <w:r>
+        <w:t>Andrade para sacar adelante el proyecto consiste en:</w:t>
+      </w:r>
+    </w:p>
+    <w:p>
+      <w:pPr>
+        <w:jc w:val="both"/>
+      </w:pPr>
+    </w:p>
+    <w:p>
+      <w:pPr>
+        <w:pStyle w:val="Prrafodelista"/>
+        <w:numPr>
+          <w:ilvl w:val="0"/>
+          <w:numId w:val="1"/>
+        </w:numPr>
+        <w:jc w:val="both"/>
+      </w:pPr>
+      <w:r>
+        <w:t>Autoridad para liderar el equipo del proyecto.</w:t>
+      </w:r>
+    </w:p>
+    <w:p>
+      <w:pPr>
+        <w:pStyle w:val="Prrafodelista"/>
+        <w:numPr>
+          <w:ilvl w:val="0"/>
+          <w:numId w:val="1"/>
+        </w:numPr>
+        <w:jc w:val="both"/>
+      </w:pPr>
+      <w:r>
+        <w:t>Atribuciones para citar a reuniones de trabajo a los directores y codirectores del proyecto.</w:t>
+      </w:r>
+    </w:p>
+    <w:p>
+      <w:pPr>
+        <w:pStyle w:val="Prrafodelista"/>
+        <w:numPr>
+          <w:ilvl w:val="0"/>
+          <w:numId w:val="1"/>
+        </w:numPr>
+        <w:jc w:val="both"/>
+      </w:pPr>
+      <w:r>
+        <w:t>El control y distribución del tiempo designado para el trabajo del proyecto.</w:t>
+      </w:r>
+    </w:p>
+    <w:p>
+      <w:pPr>
+        <w:jc w:val="both"/>
+      </w:pPr>
+    </w:p>
+    <w:p>
+      <w:pPr>
+        <w:jc w:val="both"/>
+      </w:pPr>
+    </w:p>
+    <w:p>
+      <w:pPr>
+        <w:jc w:val="both"/>
+      </w:pPr>
+      <w:r>
+        <w:t>Atentamente,</w:t>
+      </w:r>
+    </w:p>
+    <w:p>
+      <w:pPr>
+        <w:jc w:val="both"/>
+      </w:pPr>
+    </w:p>
+    <w:p>
+      <w:pPr>
+        <w:jc w:val="both"/>
+      </w:pPr>
+      <w:r>
+        <w:tab/>
+      </w:r>
+    </w:p>
+    <w:p>
+      <w:pPr>
+        <w:jc w:val="both"/>
+        <w:rPr>
+          <w:b/>
+          <w:bCs/>
+        </w:rPr>
+      </w:pPr>
+      <w:r>
+        <w:tab/>
+      </w:r>
+      <w:r>
+        <w:tab/>
+      </w:r>
+      <w:r>
+        <w:rPr>
+          <w:b/>
+          <w:bCs/>
+        </w:rPr>
+        <w:t>Coordinador general</w:t>
+      </w:r>
+      <w:r>
+        <w:rPr>
+          <w:b/>
+          <w:bCs/>
+        </w:rPr>
+        <w:tab/>
+      </w:r>
+      <w:r>
+        <w:rPr>
+          <w:b/>
+          <w:bCs/>
+        </w:rPr>
+        <w:tab/>
+      </w:r>
+      <w:r>
+        <w:rPr>
+          <w:b/>
+          <w:bCs/>
+        </w:rPr>
+        <w:tab/>
+        <w:t>Estudiante de la MIS</w:t>
+      </w:r>
+    </w:p>
     <w:sectPr>
       <w:pgSz w:w="12240" w:h="15840"/>
       <w:pgMar w:top="1417" w:right="1701" w:bottom="1417" w:left="1701" w:header="708" w:footer="708" w:gutter="0"/>
+      <w:pgNumType w:start="0"/>
       <w:cols w:space="708"/>
+      <w:titlePg/>
       <w:docGrid w:linePitch="360"/>
     </w:sectPr>
   </w:body>
 </w:document>
+</file>
+
+<file path=word/numbering.xml><?xml version="1.0" encoding="utf-8"?>
+<w:numbering xmlns:wpc="http://schemas.microsoft.com/office/word/2010/wordprocessingCanvas" xmlns:cx="http://schemas.microsoft.com/office/drawing/2014/chartex" xmlns:cx1="http://schemas.microsoft.com/office/drawing/2015/9/8/chartex" xmlns:cx2="http://schemas.microsoft.com/office/drawing/2015/10/21/chartex" xmlns:cx3="http://schemas.microsoft.com/office/drawing/2016/5/9/chartex" xmlns:cx4="http://schemas.microsoft.com/office/drawing/2016/5/10/chartex" xmlns:cx5="http://schemas.microsoft.com/office/drawing/2016/5/11/chartex" xmlns:cx6="http://schemas.microsoft.com/office/drawing/2016/5/12/chartex" xmlns:cx7="http://schemas.microsoft.com/office/drawing/2016/5/13/chartex" xmlns:cx8="http://schemas.microsoft.com/office/drawing/2016/5/14/chartex" xmlns:mc="http://schemas.openxmlformats.org/markup-compatibility/2006" xmlns:aink="http://schemas.microsoft.com/office/drawing/2016/ink" xmlns:am3d="http://schemas.microsoft.com/office/drawing/2017/model3d" xmlns:o="urn:schemas-microsoft-com:office:office" xmlns:oel="http://schemas.microsoft.com/office/2019/extlst" xmlns:r="http://schemas.openxmlformats.org/officeDocument/2006/relationships" xmlns:m="http://schemas.openxmlformats.org/officeDocument/2006/math" xmlns:v="urn:schemas-microsoft-com:vml" xmlns:wp14="http://schemas.microsoft.com/office/word/2010/wordprocessingDrawing" xmlns:wp="http://schemas.openxmlformats.org/drawingml/2006/wordprocessingDrawing" xmlns:w10="urn:schemas-microsoft-com:office:word" xmlns:w="http://schemas.openxmlformats.org/wordprocessingml/2006/main" xmlns:w14="http://schemas.microsoft.com/office/word/2010/wordml" xmlns:w15="http://schemas.microsoft.com/office/word/2012/wordml" xmlns:w16cex="http://schemas.microsoft.com/office/word/2018/wordml/cex" xmlns:w16cid="http://schemas.microsoft.com/office/word/2016/wordml/cid" xmlns:w16="http://schemas.microsoft.com/office/word/2018/wordml" xmlns:w16sdtdh="http://schemas.microsoft.com/office/word/2020/wordml/sdtdatahash" xmlns:w16se="http://schemas.microsoft.com/office/word/2015/wordml/symex" xmlns:wpg="http://schemas.microsoft.com/office/word/2010/wordprocessingGroup" xmlns:wpi="http://schemas.microsoft.com/office/word/2010/wordprocessingInk" xmlns:wne="http://schemas.microsoft.com/office/word/2006/wordml" xmlns:wps="http://schemas.microsoft.com/office/word/2010/wordprocessingShape" mc:Ignorable="w14 w15 w16se w16cid w16 w16cex w16sdtdh wp14">
+  <w:abstractNum w:abstractNumId="0" w15:restartNumberingAfterBreak="0">
+    <w:nsid w:val="23692C9D"/>
+    <w:multiLevelType w:val="hybridMultilevel"/>
+    <w:tmpl w:val="CBF6245E"/>
+    <w:lvl w:ilvl="0" w:tplc="88B0401C">
+      <w:start w:val="3"/>
+      <w:numFmt w:val="bullet"/>
+      <w:lvlText w:val="-"/>
+      <w:lvlJc w:val="left"/>
+      <w:pPr>
+        <w:ind w:left="720" w:hanging="360"/>
+      </w:pPr>
+      <w:rPr>
+        <w:rFonts w:ascii="Aptos" w:eastAsiaTheme="minorHAnsi" w:hAnsi="Aptos" w:cstheme="minorBidi" w:hint="default"/>
+      </w:rPr>
+    </w:lvl>
+    <w:lvl w:ilvl="1" w:tplc="040A0003" w:tentative="1">
+      <w:start w:val="1"/>
+      <w:numFmt w:val="bullet"/>
+      <w:lvlText w:val="o"/>
+      <w:lvlJc w:val="left"/>
+      <w:pPr>
+        <w:ind w:left="1440" w:hanging="360"/>
+      </w:pPr>
+      <w:rPr>
+        <w:rFonts w:ascii="Courier New" w:hAnsi="Courier New" w:cs="Courier New" w:hint="default"/>
+      </w:rPr>
+    </w:lvl>
+    <w:lvl w:ilvl="2" w:tplc="040A0005" w:tentative="1">
+      <w:start w:val="1"/>
+      <w:numFmt w:val="bullet"/>
+      <w:lvlText w:val=""/>
+      <w:lvlJc w:val="left"/>
+      <w:pPr>
+        <w:ind w:left="2160" w:hanging="360"/>
+      </w:pPr>
+      <w:rPr>
+        <w:rFonts w:ascii="Wingdings" w:hAnsi="Wingdings" w:hint="default"/>
+      </w:rPr>
+    </w:lvl>
+    <w:lvl w:ilvl="3" w:tplc="040A0001" w:tentative="1">
+      <w:start w:val="1"/>
+      <w:numFmt w:val="bullet"/>
+      <w:lvlText w:val=""/>
+      <w:lvlJc w:val="left"/>
+      <w:pPr>
+        <w:ind w:left="2880" w:hanging="360"/>
+      </w:pPr>
+      <w:rPr>
+        <w:rFonts w:ascii="Symbol" w:hAnsi="Symbol" w:hint="default"/>
+      </w:rPr>
+    </w:lvl>
+    <w:lvl w:ilvl="4" w:tplc="040A0003" w:tentative="1">
+      <w:start w:val="1"/>
+      <w:numFmt w:val="bullet"/>
+      <w:lvlText w:val="o"/>
+      <w:lvlJc w:val="left"/>
+      <w:pPr>
+        <w:ind w:left="3600" w:hanging="360"/>
+      </w:pPr>
+      <w:rPr>
+        <w:rFonts w:ascii="Courier New" w:hAnsi="Courier New" w:cs="Courier New" w:hint="default"/>
+      </w:rPr>
+    </w:lvl>
+    <w:lvl w:ilvl="5" w:tplc="040A0005" w:tentative="1">
+      <w:start w:val="1"/>
+      <w:numFmt w:val="bullet"/>
+      <w:lvlText w:val=""/>
+      <w:lvlJc w:val="left"/>
+      <w:pPr>
+        <w:ind w:left="4320" w:hanging="360"/>
+      </w:pPr>
+      <w:rPr>
+        <w:rFonts w:ascii="Wingdings" w:hAnsi="Wingdings" w:hint="default"/>
+      </w:rPr>
+    </w:lvl>
+    <w:lvl w:ilvl="6" w:tplc="040A0001" w:tentative="1">
+      <w:start w:val="1"/>
+      <w:numFmt w:val="bullet"/>
+      <w:lvlText w:val=""/>
+      <w:lvlJc w:val="left"/>
+      <w:pPr>
+        <w:ind w:left="5040" w:hanging="360"/>
+      </w:pPr>
+      <w:rPr>
+        <w:rFonts w:ascii="Symbol" w:hAnsi="Symbol" w:hint="default"/>
+      </w:rPr>
+    </w:lvl>
+    <w:lvl w:ilvl="7" w:tplc="040A0003" w:tentative="1">
+      <w:start w:val="1"/>
+      <w:numFmt w:val="bullet"/>
+      <w:lvlText w:val="o"/>
+      <w:lvlJc w:val="left"/>
+      <w:pPr>
+        <w:ind w:left="5760" w:hanging="360"/>
+      </w:pPr>
+      <w:rPr>
+        <w:rFonts w:ascii="Courier New" w:hAnsi="Courier New" w:cs="Courier New" w:hint="default"/>
+      </w:rPr>
+    </w:lvl>
+    <w:lvl w:ilvl="8" w:tplc="040A0005" w:tentative="1">
+      <w:start w:val="1"/>
+      <w:numFmt w:val="bullet"/>
+      <w:lvlText w:val=""/>
+      <w:lvlJc w:val="left"/>
+      <w:pPr>
+        <w:ind w:left="6480" w:hanging="360"/>
+      </w:pPr>
+      <w:rPr>
+        <w:rFonts w:ascii="Wingdings" w:hAnsi="Wingdings" w:hint="default"/>
+      </w:rPr>
+    </w:lvl>
+  </w:abstractNum>
+  <w:num w:numId="1" w16cid:durableId="903568601">
+    <w:abstractNumId w:val="0"/>
+  </w:num>
+</w:numbering>
 </file>
 
 <file path=word/styles.xml><?xml version="1.0" encoding="utf-8"?>
@@ -941,6 +2422,36 @@
       <w:spacing w:val="5"/>
     </w:rPr>
   </w:style>
+  <w:style w:type="paragraph" w:styleId="Sinespaciado">
+    <w:name w:val="No Spacing"/>
+    <w:link w:val="SinespaciadoCar"/>
+    <w:uiPriority w:val="1"/>
+    <w:qFormat/>
+    <w:rsid w:val="00593114"/>
+    <w:rPr>
+      <w:rFonts w:eastAsiaTheme="minorEastAsia"/>
+      <w:kern w:val="0"/>
+      <w:sz w:val="22"/>
+      <w:szCs w:val="22"/>
+      <w:lang w:val="en-US" w:eastAsia="zh-CN"/>
+      <w14:ligatures w14:val="none"/>
+    </w:rPr>
+  </w:style>
+  <w:style w:type="character" w:customStyle="1" w:styleId="SinespaciadoCar">
+    <w:name w:val="Sin espaciado Car"/>
+    <w:basedOn w:val="Fuentedeprrafopredeter"/>
+    <w:link w:val="Sinespaciado"/>
+    <w:uiPriority w:val="1"/>
+    <w:rsid w:val="00593114"/>
+    <w:rPr>
+      <w:rFonts w:eastAsiaTheme="minorEastAsia"/>
+      <w:kern w:val="0"/>
+      <w:sz w:val="22"/>
+      <w:szCs w:val="22"/>
+      <w:lang w:val="en-US" w:eastAsia="zh-CN"/>
+      <w14:ligatures w14:val="none"/>
+    </w:rPr>
+  </w:style>
 </w:styles>
 </file>
 
@@ -1237,4 +2748,23 @@
     </a:ext>
   </a:extLst>
 </a:theme>
+</file>
+
+<file path=customXml/item1.xml><?xml version="1.0" encoding="utf-8"?>
+<CoverPageProperties xmlns="http://schemas.microsoft.com/office/2006/coverPageProps">
+  <PublishDate/>
+  <Abstract>El presente documento muestra el acta del proyecto a realizar</Abstract>
+  <CompanyAddress/>
+  <CompanyPhone/>
+  <CompanyFax/>
+  <CompanyEmail>Maestría en Ingeniería de software</CompanyEmail>
+</CoverPageProperties>
+</file>
+
+<file path=customXml/itemProps1.xml><?xml version="1.0" encoding="utf-8"?>
+<ds:datastoreItem xmlns:ds="http://schemas.openxmlformats.org/officeDocument/2006/customXml" ds:itemID="{55AF091B-3C7A-41E3-B477-F2FDAA23CFDA}">
+  <ds:schemaRefs>
+    <ds:schemaRef ds:uri="http://schemas.microsoft.com/office/2006/coverPageProps"/>
+  </ds:schemaRefs>
+</ds:datastoreItem>
 </file>
</xml_diff>

<commit_message>
Documentos agregados y corregidos
</commit_message>
<xml_diff>
--- a/Acta del proyecto.docx
+++ b/Acta del proyecto.docx
@@ -2,1042 +2,6 @@
 <file path=word/document.xml><?xml version="1.0" encoding="utf-8"?>
 <w:document xmlns:wpc="http://schemas.microsoft.com/office/word/2010/wordprocessingCanvas" xmlns:cx="http://schemas.microsoft.com/office/drawing/2014/chartex" xmlns:cx1="http://schemas.microsoft.com/office/drawing/2015/9/8/chartex" xmlns:cx2="http://schemas.microsoft.com/office/drawing/2015/10/21/chartex" xmlns:cx3="http://schemas.microsoft.com/office/drawing/2016/5/9/chartex" xmlns:cx4="http://schemas.microsoft.com/office/drawing/2016/5/10/chartex" xmlns:cx5="http://schemas.microsoft.com/office/drawing/2016/5/11/chartex" xmlns:cx6="http://schemas.microsoft.com/office/drawing/2016/5/12/chartex" xmlns:cx7="http://schemas.microsoft.com/office/drawing/2016/5/13/chartex" xmlns:cx8="http://schemas.microsoft.com/office/drawing/2016/5/14/chartex" xmlns:mc="http://schemas.openxmlformats.org/markup-compatibility/2006" xmlns:aink="http://schemas.microsoft.com/office/drawing/2016/ink" xmlns:am3d="http://schemas.microsoft.com/office/drawing/2017/model3d" xmlns:o="urn:schemas-microsoft-com:office:office" xmlns:oel="http://schemas.microsoft.com/office/2019/extlst" xmlns:r="http://schemas.openxmlformats.org/officeDocument/2006/relationships" xmlns:m="http://schemas.openxmlformats.org/officeDocument/2006/math" xmlns:v="urn:schemas-microsoft-com:vml" xmlns:wp14="http://schemas.microsoft.com/office/word/2010/wordprocessingDrawing" xmlns:wp="http://schemas.openxmlformats.org/drawingml/2006/wordprocessingDrawing" xmlns:w10="urn:schemas-microsoft-com:office:word" xmlns:w="http://schemas.openxmlformats.org/wordprocessingml/2006/main" xmlns:w14="http://schemas.microsoft.com/office/word/2010/wordml" xmlns:w15="http://schemas.microsoft.com/office/word/2012/wordml" xmlns:w16cex="http://schemas.microsoft.com/office/word/2018/wordml/cex" xmlns:w16cid="http://schemas.microsoft.com/office/word/2016/wordml/cid" xmlns:w16="http://schemas.microsoft.com/office/word/2018/wordml" xmlns:w16sdtdh="http://schemas.microsoft.com/office/word/2020/wordml/sdtdatahash" xmlns:w16se="http://schemas.microsoft.com/office/word/2015/wordml/symex" xmlns:wpg="http://schemas.microsoft.com/office/word/2010/wordprocessingGroup" xmlns:wpi="http://schemas.microsoft.com/office/word/2010/wordprocessingInk" xmlns:wne="http://schemas.microsoft.com/office/word/2006/wordml" xmlns:wps="http://schemas.microsoft.com/office/word/2010/wordprocessingShape" mc:Ignorable="w14 w15 w16se w16cid w16 w16cex w16sdtdh wp14">
   <w:body>
-    <w:sdt>
-      <w:sdtPr>
-        <w:id w:val="1797873230"/>
-        <w:docPartObj>
-          <w:docPartGallery w:val="Cover Pages"/>
-          <w:docPartUnique/>
-        </w:docPartObj>
-      </w:sdtPr>
-      <w:sdtContent>
-        <w:p>
-          <w:r>
-            <w:rPr>
-              <w:noProof/>
-            </w:rPr>
-            <mc:AlternateContent>
-              <mc:Choice Requires="wpg">
-                <w:drawing>
-                  <wp:anchor distT="0" distB="0" distL="114300" distR="114300" simplePos="0" relativeHeight="251662336" behindDoc="0" locked="0" layoutInCell="1" allowOverlap="1" wp14:anchorId="6E2DD9EC" wp14:editId="700E3269">
-                    <wp:simplePos x="0" y="0"/>
-                    <wp:positionH relativeFrom="page">
-                      <wp:align>center</wp:align>
-                    </wp:positionH>
-                    <mc:AlternateContent>
-                      <mc:Choice Requires="wp14">
-                        <wp:positionV relativeFrom="page">
-                          <wp14:pctPosVOffset>2300</wp14:pctPosVOffset>
-                        </wp:positionV>
-                      </mc:Choice>
-                      <mc:Fallback>
-                        <wp:positionV relativeFrom="page">
-                          <wp:posOffset>231140</wp:posOffset>
-                        </wp:positionV>
-                      </mc:Fallback>
-                    </mc:AlternateContent>
-                    <wp:extent cx="7315200" cy="1215391"/>
-                    <wp:effectExtent l="0" t="0" r="1270" b="1905"/>
-                    <wp:wrapNone/>
-                    <wp:docPr id="149" name="Grupo 8"/>
-                    <wp:cNvGraphicFramePr/>
-                    <a:graphic xmlns:a="http://schemas.openxmlformats.org/drawingml/2006/main">
-                      <a:graphicData uri="http://schemas.microsoft.com/office/word/2010/wordprocessingGroup">
-                        <wpg:wgp>
-                          <wpg:cNvGrpSpPr/>
-                          <wpg:grpSpPr>
-                            <a:xfrm>
-                              <a:off x="0" y="0"/>
-                              <a:ext cx="7315200" cy="1215391"/>
-                              <a:chOff x="0" y="-1"/>
-                              <a:chExt cx="7315200" cy="1216153"/>
-                            </a:xfrm>
-                          </wpg:grpSpPr>
-                          <wps:wsp>
-                            <wps:cNvPr id="150" name="Rectángulo 51"/>
-                            <wps:cNvSpPr/>
-                            <wps:spPr>
-                              <a:xfrm>
-                                <a:off x="0" y="-1"/>
-                                <a:ext cx="7315200" cy="1130373"/>
-                              </a:xfrm>
-                              <a:custGeom>
-                                <a:avLst/>
-                                <a:gdLst>
-                                  <a:gd name="connsiteX0" fmla="*/ 0 w 7312660"/>
-                                  <a:gd name="connsiteY0" fmla="*/ 0 h 1215390"/>
-                                  <a:gd name="connsiteX1" fmla="*/ 7312660 w 7312660"/>
-                                  <a:gd name="connsiteY1" fmla="*/ 0 h 1215390"/>
-                                  <a:gd name="connsiteX2" fmla="*/ 7312660 w 7312660"/>
-                                  <a:gd name="connsiteY2" fmla="*/ 1215390 h 1215390"/>
-                                  <a:gd name="connsiteX3" fmla="*/ 0 w 7312660"/>
-                                  <a:gd name="connsiteY3" fmla="*/ 1215390 h 1215390"/>
-                                  <a:gd name="connsiteX4" fmla="*/ 0 w 7312660"/>
-                                  <a:gd name="connsiteY4" fmla="*/ 0 h 1215390"/>
-                                  <a:gd name="connsiteX0" fmla="*/ 0 w 7312660"/>
-                                  <a:gd name="connsiteY0" fmla="*/ 0 h 1215390"/>
-                                  <a:gd name="connsiteX1" fmla="*/ 7312660 w 7312660"/>
-                                  <a:gd name="connsiteY1" fmla="*/ 0 h 1215390"/>
-                                  <a:gd name="connsiteX2" fmla="*/ 7312660 w 7312660"/>
-                                  <a:gd name="connsiteY2" fmla="*/ 1215390 h 1215390"/>
-                                  <a:gd name="connsiteX3" fmla="*/ 3667125 w 7312660"/>
-                                  <a:gd name="connsiteY3" fmla="*/ 1209675 h 1215390"/>
-                                  <a:gd name="connsiteX4" fmla="*/ 0 w 7312660"/>
-                                  <a:gd name="connsiteY4" fmla="*/ 1215390 h 1215390"/>
-                                  <a:gd name="connsiteX5" fmla="*/ 0 w 7312660"/>
-                                  <a:gd name="connsiteY5" fmla="*/ 0 h 1215390"/>
-                                  <a:gd name="connsiteX0" fmla="*/ 0 w 7312660"/>
-                                  <a:gd name="connsiteY0" fmla="*/ 0 h 1215390"/>
-                                  <a:gd name="connsiteX1" fmla="*/ 7312660 w 7312660"/>
-                                  <a:gd name="connsiteY1" fmla="*/ 0 h 1215390"/>
-                                  <a:gd name="connsiteX2" fmla="*/ 7312660 w 7312660"/>
-                                  <a:gd name="connsiteY2" fmla="*/ 1215390 h 1215390"/>
-                                  <a:gd name="connsiteX3" fmla="*/ 3619500 w 7312660"/>
-                                  <a:gd name="connsiteY3" fmla="*/ 733425 h 1215390"/>
-                                  <a:gd name="connsiteX4" fmla="*/ 0 w 7312660"/>
-                                  <a:gd name="connsiteY4" fmla="*/ 1215390 h 1215390"/>
-                                  <a:gd name="connsiteX5" fmla="*/ 0 w 7312660"/>
-                                  <a:gd name="connsiteY5" fmla="*/ 0 h 1215390"/>
-                                  <a:gd name="connsiteX0" fmla="*/ 0 w 7312660"/>
-                                  <a:gd name="connsiteY0" fmla="*/ 0 h 1215390"/>
-                                  <a:gd name="connsiteX1" fmla="*/ 7312660 w 7312660"/>
-                                  <a:gd name="connsiteY1" fmla="*/ 0 h 1215390"/>
-                                  <a:gd name="connsiteX2" fmla="*/ 7312660 w 7312660"/>
-                                  <a:gd name="connsiteY2" fmla="*/ 1129665 h 1215390"/>
-                                  <a:gd name="connsiteX3" fmla="*/ 3619500 w 7312660"/>
-                                  <a:gd name="connsiteY3" fmla="*/ 733425 h 1215390"/>
-                                  <a:gd name="connsiteX4" fmla="*/ 0 w 7312660"/>
-                                  <a:gd name="connsiteY4" fmla="*/ 1215390 h 1215390"/>
-                                  <a:gd name="connsiteX5" fmla="*/ 0 w 7312660"/>
-                                  <a:gd name="connsiteY5" fmla="*/ 0 h 1215390"/>
-                                  <a:gd name="connsiteX0" fmla="*/ 9525 w 7322185"/>
-                                  <a:gd name="connsiteY0" fmla="*/ 0 h 1129665"/>
-                                  <a:gd name="connsiteX1" fmla="*/ 7322185 w 7322185"/>
-                                  <a:gd name="connsiteY1" fmla="*/ 0 h 1129665"/>
-                                  <a:gd name="connsiteX2" fmla="*/ 7322185 w 7322185"/>
-                                  <a:gd name="connsiteY2" fmla="*/ 1129665 h 1129665"/>
-                                  <a:gd name="connsiteX3" fmla="*/ 3629025 w 7322185"/>
-                                  <a:gd name="connsiteY3" fmla="*/ 733425 h 1129665"/>
-                                  <a:gd name="connsiteX4" fmla="*/ 0 w 7322185"/>
-                                  <a:gd name="connsiteY4" fmla="*/ 1091565 h 1129665"/>
-                                  <a:gd name="connsiteX5" fmla="*/ 9525 w 7322185"/>
-                                  <a:gd name="connsiteY5" fmla="*/ 0 h 1129665"/>
-                                  <a:gd name="connsiteX0" fmla="*/ 0 w 7312660"/>
-                                  <a:gd name="connsiteY0" fmla="*/ 0 h 1129665"/>
-                                  <a:gd name="connsiteX1" fmla="*/ 7312660 w 7312660"/>
-                                  <a:gd name="connsiteY1" fmla="*/ 0 h 1129665"/>
-                                  <a:gd name="connsiteX2" fmla="*/ 7312660 w 7312660"/>
-                                  <a:gd name="connsiteY2" fmla="*/ 1129665 h 1129665"/>
-                                  <a:gd name="connsiteX3" fmla="*/ 3619500 w 7312660"/>
-                                  <a:gd name="connsiteY3" fmla="*/ 733425 h 1129665"/>
-                                  <a:gd name="connsiteX4" fmla="*/ 0 w 7312660"/>
-                                  <a:gd name="connsiteY4" fmla="*/ 1091565 h 1129665"/>
-                                  <a:gd name="connsiteX5" fmla="*/ 0 w 7312660"/>
-                                  <a:gd name="connsiteY5" fmla="*/ 0 h 1129665"/>
-                                </a:gdLst>
-                                <a:ahLst/>
-                                <a:cxnLst>
-                                  <a:cxn ang="0">
-                                    <a:pos x="connsiteX0" y="connsiteY0"/>
-                                  </a:cxn>
-                                  <a:cxn ang="0">
-                                    <a:pos x="connsiteX1" y="connsiteY1"/>
-                                  </a:cxn>
-                                  <a:cxn ang="0">
-                                    <a:pos x="connsiteX2" y="connsiteY2"/>
-                                  </a:cxn>
-                                  <a:cxn ang="0">
-                                    <a:pos x="connsiteX3" y="connsiteY3"/>
-                                  </a:cxn>
-                                  <a:cxn ang="0">
-                                    <a:pos x="connsiteX4" y="connsiteY4"/>
-                                  </a:cxn>
-                                  <a:cxn ang="0">
-                                    <a:pos x="connsiteX5" y="connsiteY5"/>
-                                  </a:cxn>
-                                </a:cxnLst>
-                                <a:rect l="l" t="t" r="r" b="b"/>
-                                <a:pathLst>
-                                  <a:path w="7312660" h="1129665">
-                                    <a:moveTo>
-                                      <a:pt x="0" y="0"/>
-                                    </a:moveTo>
-                                    <a:lnTo>
-                                      <a:pt x="7312660" y="0"/>
-                                    </a:lnTo>
-                                    <a:lnTo>
-                                      <a:pt x="7312660" y="1129665"/>
-                                    </a:lnTo>
-                                    <a:lnTo>
-                                      <a:pt x="3619500" y="733425"/>
-                                    </a:lnTo>
-                                    <a:lnTo>
-                                      <a:pt x="0" y="1091565"/>
-                                    </a:lnTo>
-                                    <a:lnTo>
-                                      <a:pt x="0" y="0"/>
-                                    </a:lnTo>
-                                    <a:close/>
-                                  </a:path>
-                                </a:pathLst>
-                              </a:custGeom>
-                              <a:ln>
-                                <a:noFill/>
-                              </a:ln>
-                            </wps:spPr>
-                            <wps:style>
-                              <a:lnRef idx="2">
-                                <a:schemeClr val="accent1">
-                                  <a:shade val="50000"/>
-                                </a:schemeClr>
-                              </a:lnRef>
-                              <a:fillRef idx="1">
-                                <a:schemeClr val="accent1"/>
-                              </a:fillRef>
-                              <a:effectRef idx="0">
-                                <a:schemeClr val="accent1"/>
-                              </a:effectRef>
-                              <a:fontRef idx="minor">
-                                <a:schemeClr val="lt1"/>
-                              </a:fontRef>
-                            </wps:style>
-                            <wps:bodyPr rot="0" spcFirstLastPara="0" vertOverflow="overflow" horzOverflow="overflow" vert="horz" wrap="square" lIns="91440" tIns="45720" rIns="91440" bIns="45720" numCol="1" spcCol="0" rtlCol="0" fromWordArt="0" anchor="ctr" anchorCtr="0" forceAA="0" compatLnSpc="1">
-                              <a:prstTxWarp prst="textNoShape">
-                                <a:avLst/>
-                              </a:prstTxWarp>
-                              <a:noAutofit/>
-                            </wps:bodyPr>
-                          </wps:wsp>
-                          <wps:wsp>
-                            <wps:cNvPr id="151" name="Rectángulo 151"/>
-                            <wps:cNvSpPr/>
-                            <wps:spPr>
-                              <a:xfrm>
-                                <a:off x="0" y="0"/>
-                                <a:ext cx="7315200" cy="1216152"/>
-                              </a:xfrm>
-                              <a:prstGeom prst="rect">
-                                <a:avLst/>
-                              </a:prstGeom>
-                              <a:blipFill>
-                                <a:blip r:embed="rId6"/>
-                                <a:stretch>
-                                  <a:fillRect r="-7574"/>
-                                </a:stretch>
-                              </a:blipFill>
-                              <a:ln>
-                                <a:noFill/>
-                              </a:ln>
-                            </wps:spPr>
-                            <wps:style>
-                              <a:lnRef idx="2">
-                                <a:schemeClr val="accent1">
-                                  <a:shade val="50000"/>
-                                </a:schemeClr>
-                              </a:lnRef>
-                              <a:fillRef idx="1">
-                                <a:schemeClr val="accent1"/>
-                              </a:fillRef>
-                              <a:effectRef idx="0">
-                                <a:schemeClr val="accent1"/>
-                              </a:effectRef>
-                              <a:fontRef idx="minor">
-                                <a:schemeClr val="lt1"/>
-                              </a:fontRef>
-                            </wps:style>
-                            <wps:bodyPr rot="0" spcFirstLastPara="0" vertOverflow="overflow" horzOverflow="overflow" vert="horz" wrap="square" lIns="91440" tIns="45720" rIns="91440" bIns="45720" numCol="1" spcCol="0" rtlCol="0" fromWordArt="0" anchor="ctr" anchorCtr="0" forceAA="0" compatLnSpc="1">
-                              <a:prstTxWarp prst="textNoShape">
-                                <a:avLst/>
-                              </a:prstTxWarp>
-                              <a:noAutofit/>
-                            </wps:bodyPr>
-                          </wps:wsp>
-                        </wpg:wgp>
-                      </a:graphicData>
-                    </a:graphic>
-                    <wp14:sizeRelH relativeFrom="page">
-                      <wp14:pctWidth>94100</wp14:pctWidth>
-                    </wp14:sizeRelH>
-                    <wp14:sizeRelV relativeFrom="page">
-                      <wp14:pctHeight>12100</wp14:pctHeight>
-                    </wp14:sizeRelV>
-                  </wp:anchor>
-                </w:drawing>
-              </mc:Choice>
-              <mc:Fallback>
-                <w:pict>
-                  <v:group w14:anchorId="7888CCAA" id="Grupo 8" o:spid="_x0000_s1026" style="position:absolute;margin-left:0;margin-top:0;width:8in;height:95.7pt;z-index:251662336;mso-width-percent:941;mso-height-percent:121;mso-top-percent:23;mso-position-horizontal:center;mso-position-horizontal-relative:page;mso-position-vertical-relative:page;mso-width-percent:941;mso-height-percent:121;mso-top-percent:23" coordorigin="" coordsize="73152,12161" o:gfxdata="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">
-                    <v:shape id="Rectángulo 51" o:spid="_x0000_s1027" style="position:absolute;width:73152;height:11303;visibility:visible;mso-wrap-style:square;v-text-anchor:middle" coordsize="7312660,1129665" o:gfxdata="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" path="m,l7312660,r,1129665l3619500,733425,,1091565,,xe" fillcolor="#156082 [3204]" stroked="f" strokeweight="1pt">
-                      <v:stroke joinstyle="miter"/>
-                      <v:path arrowok="t" o:connecttype="custom" o:connectlocs="0,0;7315200,0;7315200,1130373;3620757,733885;0,1092249;0,0" o:connectangles="0,0,0,0,0,0"/>
-                    </v:shape>
-                    <v:rect id="Rectángulo 151" o:spid="_x0000_s1028" style="position:absolute;width:73152;height:12161;visibility:visible;mso-wrap-style:square;v-text-anchor:middle" o:gfxdata="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" stroked="f" strokeweight="1pt">
-                      <v:fill r:id="rId7" o:title="" recolor="t" rotate="t" type="frame"/>
-                    </v:rect>
-                    <w10:wrap anchorx="page" anchory="page"/>
-                  </v:group>
-                </w:pict>
-              </mc:Fallback>
-            </mc:AlternateContent>
-          </w:r>
-          <w:r>
-            <w:rPr>
-              <w:noProof/>
-            </w:rPr>
-            <mc:AlternateContent>
-              <mc:Choice Requires="wps">
-                <w:drawing>
-                  <wp:anchor distT="0" distB="0" distL="114300" distR="114300" simplePos="0" relativeHeight="251660288" behindDoc="0" locked="0" layoutInCell="1" allowOverlap="1" wp14:anchorId="6BB0D3C3" wp14:editId="79B8D626">
-                    <wp:simplePos x="0" y="0"/>
-                    <wp:positionH relativeFrom="page">
-                      <wp:align>center</wp:align>
-                    </wp:positionH>
-                    <mc:AlternateContent>
-                      <mc:Choice Requires="wp14">
-                        <wp:positionV relativeFrom="page">
-                          <wp14:pctPosVOffset>81800</wp14:pctPosVOffset>
-                        </wp:positionV>
-                      </mc:Choice>
-                      <mc:Fallback>
-                        <wp:positionV relativeFrom="page">
-                          <wp:posOffset>8227695</wp:posOffset>
-                        </wp:positionV>
-                      </mc:Fallback>
-                    </mc:AlternateContent>
-                    <wp:extent cx="7315200" cy="914400"/>
-                    <wp:effectExtent l="0" t="0" r="0" b="8255"/>
-                    <wp:wrapSquare wrapText="bothSides"/>
-                    <wp:docPr id="152" name="Cuadro de texto 9"/>
-                    <wp:cNvGraphicFramePr/>
-                    <a:graphic xmlns:a="http://schemas.openxmlformats.org/drawingml/2006/main">
-                      <a:graphicData uri="http://schemas.microsoft.com/office/word/2010/wordprocessingShape">
-                        <wps:wsp>
-                          <wps:cNvSpPr txBox="1"/>
-                          <wps:spPr>
-                            <a:xfrm>
-                              <a:off x="0" y="0"/>
-                              <a:ext cx="7315200" cy="914400"/>
-                            </a:xfrm>
-                            <a:prstGeom prst="rect">
-                              <a:avLst/>
-                            </a:prstGeom>
-                            <a:noFill/>
-                            <a:ln w="6350">
-                              <a:noFill/>
-                            </a:ln>
-                            <a:effectLst/>
-                          </wps:spPr>
-                          <wps:style>
-                            <a:lnRef idx="0">
-                              <a:schemeClr val="accent1"/>
-                            </a:lnRef>
-                            <a:fillRef idx="0">
-                              <a:schemeClr val="accent1"/>
-                            </a:fillRef>
-                            <a:effectRef idx="0">
-                              <a:schemeClr val="accent1"/>
-                            </a:effectRef>
-                            <a:fontRef idx="minor">
-                              <a:schemeClr val="dk1"/>
-                            </a:fontRef>
-                          </wps:style>
-                          <wps:txbx>
-                            <w:txbxContent>
-                              <w:sdt>
-                                <w:sdtPr>
-                                  <w:rPr>
-                                    <w:color w:val="595959" w:themeColor="text1" w:themeTint="A6"/>
-                                    <w:sz w:val="28"/>
-                                    <w:szCs w:val="28"/>
-                                    <w:lang w:val="es-MX"/>
-                                  </w:rPr>
-                                  <w:alias w:val="Autor"/>
-                                  <w:tag w:val=""/>
-                                  <w:id w:val="789243997"/>
-                                  <w:dataBinding w:prefixMappings="xmlns:ns0='http://purl.org/dc/elements/1.1/' xmlns:ns1='http://schemas.openxmlformats.org/package/2006/metadata/core-properties' " w:xpath="/ns1:coreProperties[1]/ns0:creator[1]" w:storeItemID="{6C3C8BC8-F283-45AE-878A-BAB7291924A1}"/>
-                                  <w:text/>
-                                </w:sdtPr>
-                                <w:sdtContent>
-                                  <w:p>
-                                    <w:pPr>
-                                      <w:pStyle w:val="Sinespaciado"/>
-                                      <w:jc w:val="right"/>
-                                      <w:rPr>
-                                        <w:color w:val="595959" w:themeColor="text1" w:themeTint="A6"/>
-                                        <w:sz w:val="28"/>
-                                        <w:szCs w:val="28"/>
-                                        <w:lang w:val="es-MX"/>
-                                      </w:rPr>
-                                    </w:pPr>
-                                    <w:r>
-                                      <w:rPr>
-                                        <w:color w:val="595959" w:themeColor="text1" w:themeTint="A6"/>
-                                        <w:sz w:val="28"/>
-                                        <w:szCs w:val="28"/>
-                                        <w:lang w:val="es-MX"/>
-                                      </w:rPr>
-                                      <w:t>Martín Josué Andrade Salazar, 219737144</w:t>
-                                    </w:r>
-                                  </w:p>
-                                </w:sdtContent>
-                              </w:sdt>
-                              <w:p>
-                                <w:pPr>
-                                  <w:pStyle w:val="Sinespaciado"/>
-                                  <w:jc w:val="right"/>
-                                  <w:rPr>
-                                    <w:color w:val="595959" w:themeColor="text1" w:themeTint="A6"/>
-                                    <w:sz w:val="18"/>
-                                    <w:szCs w:val="18"/>
-                                    <w:lang w:val="es-MX"/>
-                                  </w:rPr>
-                                </w:pPr>
-                                <w:sdt>
-                                  <w:sdtPr>
-                                    <w:rPr>
-                                      <w:color w:val="595959" w:themeColor="text1" w:themeTint="A6"/>
-                                      <w:sz w:val="18"/>
-                                      <w:szCs w:val="18"/>
-                                      <w:lang w:val="es-MX"/>
-                                    </w:rPr>
-                                    <w:alias w:val="CorreoElectrónico"/>
-                                    <w:tag w:val="CorreoElectrónico"/>
-                                    <w:id w:val="942260680"/>
-                                    <w:dataBinding w:prefixMappings="xmlns:ns0='http://schemas.microsoft.com/office/2006/coverPageProps' " w:xpath="/ns0:CoverPageProperties[1]/ns0:CompanyEmail[1]" w:storeItemID="{55AF091B-3C7A-41E3-B477-F2FDAA23CFDA}"/>
-                                    <w:text/>
-                                  </w:sdtPr>
-                                  <w:sdtContent>
-                                    <w:r>
-                                      <w:rPr>
-                                        <w:color w:val="595959" w:themeColor="text1" w:themeTint="A6"/>
-                                        <w:sz w:val="18"/>
-                                        <w:szCs w:val="18"/>
-                                        <w:lang w:val="es-MX"/>
-                                      </w:rPr>
-                                      <w:t>Maestría en Ingen</w:t>
-                                    </w:r>
-                                    <w:r>
-                                      <w:rPr>
-                                        <w:color w:val="595959" w:themeColor="text1" w:themeTint="A6"/>
-                                        <w:sz w:val="18"/>
-                                        <w:szCs w:val="18"/>
-                                        <w:lang w:val="es-MX"/>
-                                      </w:rPr>
-                                      <w:t>iería de software</w:t>
-                                    </w:r>
-                                  </w:sdtContent>
-                                </w:sdt>
-                              </w:p>
-                            </w:txbxContent>
-                          </wps:txbx>
-                          <wps:bodyPr rot="0" spcFirstLastPara="0" vertOverflow="overflow" horzOverflow="overflow" vert="horz" wrap="square" lIns="1600200" tIns="0" rIns="685800" bIns="0" numCol="1" spcCol="0" rtlCol="0" fromWordArt="0" anchor="b" anchorCtr="0" forceAA="0" compatLnSpc="1">
-                            <a:prstTxWarp prst="textNoShape">
-                              <a:avLst/>
-                            </a:prstTxWarp>
-                            <a:noAutofit/>
-                          </wps:bodyPr>
-                        </wps:wsp>
-                      </a:graphicData>
-                    </a:graphic>
-                    <wp14:sizeRelH relativeFrom="page">
-                      <wp14:pctWidth>94100</wp14:pctWidth>
-                    </wp14:sizeRelH>
-                    <wp14:sizeRelV relativeFrom="page">
-                      <wp14:pctHeight>9200</wp14:pctHeight>
-                    </wp14:sizeRelV>
-                  </wp:anchor>
-                </w:drawing>
-              </mc:Choice>
-              <mc:Fallback>
-                <w:pict>
-                  <v:shapetype w14:anchorId="6BB0D3C3" id="_x0000_t202" coordsize="21600,21600" o:spt="202" path="m,l,21600r21600,l21600,xe">
-                    <v:stroke joinstyle="miter"/>
-                    <v:path gradientshapeok="t" o:connecttype="rect"/>
-                  </v:shapetype>
-                  <v:shape id="Cuadro de texto 9" o:spid="_x0000_s1026" type="#_x0000_t202" style="position:absolute;margin-left:0;margin-top:0;width:8in;height:1in;z-index:251660288;visibility:visible;mso-wrap-style:square;mso-width-percent:941;mso-height-percent:92;mso-top-percent:818;mso-wrap-distance-left:9pt;mso-wrap-distance-top:0;mso-wrap-distance-right:9pt;mso-wrap-distance-bottom:0;mso-position-horizontal:center;mso-position-horizontal-relative:page;mso-position-vertical-relative:page;mso-width-percent:941;mso-height-percent:92;mso-top-percent:818;mso-width-relative:page;mso-height-relative:page;v-text-anchor:bottom" o:gfxdata="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" filled="f" stroked="f" strokeweight=".5pt">
-                    <v:textbox inset="126pt,0,54pt,0">
-                      <w:txbxContent>
-                        <w:sdt>
-                          <w:sdtPr>
-                            <w:rPr>
-                              <w:color w:val="595959" w:themeColor="text1" w:themeTint="A6"/>
-                              <w:sz w:val="28"/>
-                              <w:szCs w:val="28"/>
-                              <w:lang w:val="es-MX"/>
-                            </w:rPr>
-                            <w:alias w:val="Autor"/>
-                            <w:tag w:val=""/>
-                            <w:id w:val="789243997"/>
-                            <w:dataBinding w:prefixMappings="xmlns:ns0='http://purl.org/dc/elements/1.1/' xmlns:ns1='http://schemas.openxmlformats.org/package/2006/metadata/core-properties' " w:xpath="/ns1:coreProperties[1]/ns0:creator[1]" w:storeItemID="{6C3C8BC8-F283-45AE-878A-BAB7291924A1}"/>
-                            <w:text/>
-                          </w:sdtPr>
-                          <w:sdtContent>
-                            <w:p>
-                              <w:pPr>
-                                <w:pStyle w:val="Sinespaciado"/>
-                                <w:jc w:val="right"/>
-                                <w:rPr>
-                                  <w:color w:val="595959" w:themeColor="text1" w:themeTint="A6"/>
-                                  <w:sz w:val="28"/>
-                                  <w:szCs w:val="28"/>
-                                  <w:lang w:val="es-MX"/>
-                                </w:rPr>
-                              </w:pPr>
-                              <w:r>
-                                <w:rPr>
-                                  <w:color w:val="595959" w:themeColor="text1" w:themeTint="A6"/>
-                                  <w:sz w:val="28"/>
-                                  <w:szCs w:val="28"/>
-                                  <w:lang w:val="es-MX"/>
-                                </w:rPr>
-                                <w:t>Martín Josué Andrade Salazar, 219737144</w:t>
-                              </w:r>
-                            </w:p>
-                          </w:sdtContent>
-                        </w:sdt>
-                        <w:p>
-                          <w:pPr>
-                            <w:pStyle w:val="Sinespaciado"/>
-                            <w:jc w:val="right"/>
-                            <w:rPr>
-                              <w:color w:val="595959" w:themeColor="text1" w:themeTint="A6"/>
-                              <w:sz w:val="18"/>
-                              <w:szCs w:val="18"/>
-                              <w:lang w:val="es-MX"/>
-                            </w:rPr>
-                          </w:pPr>
-                          <w:sdt>
-                            <w:sdtPr>
-                              <w:rPr>
-                                <w:color w:val="595959" w:themeColor="text1" w:themeTint="A6"/>
-                                <w:sz w:val="18"/>
-                                <w:szCs w:val="18"/>
-                                <w:lang w:val="es-MX"/>
-                              </w:rPr>
-                              <w:alias w:val="CorreoElectrónico"/>
-                              <w:tag w:val="CorreoElectrónico"/>
-                              <w:id w:val="942260680"/>
-                              <w:dataBinding w:prefixMappings="xmlns:ns0='http://schemas.microsoft.com/office/2006/coverPageProps' " w:xpath="/ns0:CoverPageProperties[1]/ns0:CompanyEmail[1]" w:storeItemID="{55AF091B-3C7A-41E3-B477-F2FDAA23CFDA}"/>
-                              <w:text/>
-                            </w:sdtPr>
-                            <w:sdtContent>
-                              <w:r>
-                                <w:rPr>
-                                  <w:color w:val="595959" w:themeColor="text1" w:themeTint="A6"/>
-                                  <w:sz w:val="18"/>
-                                  <w:szCs w:val="18"/>
-                                  <w:lang w:val="es-MX"/>
-                                </w:rPr>
-                                <w:t>Maestría en Ingen</w:t>
-                              </w:r>
-                              <w:r>
-                                <w:rPr>
-                                  <w:color w:val="595959" w:themeColor="text1" w:themeTint="A6"/>
-                                  <w:sz w:val="18"/>
-                                  <w:szCs w:val="18"/>
-                                  <w:lang w:val="es-MX"/>
-                                </w:rPr>
-                                <w:t>iería de software</w:t>
-                              </w:r>
-                            </w:sdtContent>
-                          </w:sdt>
-                        </w:p>
-                      </w:txbxContent>
-                    </v:textbox>
-                    <w10:wrap type="square" anchorx="page" anchory="page"/>
-                  </v:shape>
-                </w:pict>
-              </mc:Fallback>
-            </mc:AlternateContent>
-          </w:r>
-          <w:r>
-            <w:rPr>
-              <w:noProof/>
-            </w:rPr>
-            <mc:AlternateContent>
-              <mc:Choice Requires="wps">
-                <w:drawing>
-                  <wp:anchor distT="0" distB="0" distL="114300" distR="114300" simplePos="0" relativeHeight="251661312" behindDoc="0" locked="0" layoutInCell="1" allowOverlap="1" wp14:anchorId="42FC68D0" wp14:editId="684DDAE3">
-                    <wp:simplePos x="0" y="0"/>
-                    <wp:positionH relativeFrom="page">
-                      <wp:align>center</wp:align>
-                    </wp:positionH>
-                    <mc:AlternateContent>
-                      <mc:Choice Requires="wp14">
-                        <wp:positionV relativeFrom="page">
-                          <wp14:pctPosVOffset>70000</wp14:pctPosVOffset>
-                        </wp:positionV>
-                      </mc:Choice>
-                      <mc:Fallback>
-                        <wp:positionV relativeFrom="page">
-                          <wp:posOffset>7040880</wp:posOffset>
-                        </wp:positionV>
-                      </mc:Fallback>
-                    </mc:AlternateContent>
-                    <wp:extent cx="7315200" cy="1009650"/>
-                    <wp:effectExtent l="0" t="0" r="0" b="0"/>
-                    <wp:wrapSquare wrapText="bothSides"/>
-                    <wp:docPr id="153" name="Cuadro de texto 10"/>
-                    <wp:cNvGraphicFramePr/>
-                    <a:graphic xmlns:a="http://schemas.openxmlformats.org/drawingml/2006/main">
-                      <a:graphicData uri="http://schemas.microsoft.com/office/word/2010/wordprocessingShape">
-                        <wps:wsp>
-                          <wps:cNvSpPr txBox="1"/>
-                          <wps:spPr>
-                            <a:xfrm>
-                              <a:off x="0" y="0"/>
-                              <a:ext cx="7315200" cy="1009650"/>
-                            </a:xfrm>
-                            <a:prstGeom prst="rect">
-                              <a:avLst/>
-                            </a:prstGeom>
-                            <a:noFill/>
-                            <a:ln w="6350">
-                              <a:noFill/>
-                            </a:ln>
-                            <a:effectLst/>
-                          </wps:spPr>
-                          <wps:style>
-                            <a:lnRef idx="0">
-                              <a:schemeClr val="accent1"/>
-                            </a:lnRef>
-                            <a:fillRef idx="0">
-                              <a:schemeClr val="accent1"/>
-                            </a:fillRef>
-                            <a:effectRef idx="0">
-                              <a:schemeClr val="accent1"/>
-                            </a:effectRef>
-                            <a:fontRef idx="minor">
-                              <a:schemeClr val="dk1"/>
-                            </a:fontRef>
-                          </wps:style>
-                          <wps:txbx>
-                            <w:txbxContent>
-                              <w:p>
-                                <w:pPr>
-                                  <w:pStyle w:val="Sinespaciado"/>
-                                  <w:jc w:val="right"/>
-                                  <w:rPr>
-                                    <w:color w:val="156082" w:themeColor="accent1"/>
-                                    <w:sz w:val="28"/>
-                                    <w:szCs w:val="28"/>
-                                    <w:lang w:val="es-MX"/>
-                                  </w:rPr>
-                                </w:pPr>
-                                <w:r>
-                                  <w:rPr>
-                                    <w:color w:val="156082" w:themeColor="accent1"/>
-                                    <w:sz w:val="28"/>
-                                    <w:szCs w:val="28"/>
-                                    <w:lang w:val="es-MX"/>
-                                  </w:rPr>
-                                  <w:t>Descripción breve</w:t>
-                                </w:r>
-                              </w:p>
-                              <w:sdt>
-                                <w:sdtPr>
-                                  <w:rPr>
-                                    <w:color w:val="595959" w:themeColor="text1" w:themeTint="A6"/>
-                                    <w:sz w:val="20"/>
-                                    <w:szCs w:val="20"/>
-                                    <w:lang w:val="es-MX"/>
-                                  </w:rPr>
-                                  <w:alias w:val="Descripción breve"/>
-                                  <w:tag w:val=""/>
-                                  <w:id w:val="1375273687"/>
-                                  <w:dataBinding w:prefixMappings="xmlns:ns0='http://schemas.microsoft.com/office/2006/coverPageProps' " w:xpath="/ns0:CoverPageProperties[1]/ns0:Abstract[1]" w:storeItemID="{55AF091B-3C7A-41E3-B477-F2FDAA23CFDA}"/>
-                                  <w:text w:multiLine="1"/>
-                                </w:sdtPr>
-                                <w:sdtContent>
-                                  <w:p>
-                                    <w:pPr>
-                                      <w:pStyle w:val="Sinespaciado"/>
-                                      <w:jc w:val="right"/>
-                                      <w:rPr>
-                                        <w:color w:val="595959" w:themeColor="text1" w:themeTint="A6"/>
-                                        <w:sz w:val="20"/>
-                                        <w:szCs w:val="20"/>
-                                        <w:lang w:val="es-MX"/>
-                                      </w:rPr>
-                                    </w:pPr>
-                                    <w:r>
-                                      <w:rPr>
-                                        <w:color w:val="595959" w:themeColor="text1" w:themeTint="A6"/>
-                                        <w:sz w:val="20"/>
-                                        <w:szCs w:val="20"/>
-                                        <w:lang w:val="es-MX"/>
-                                      </w:rPr>
-                                      <w:t>El presente documento muestra el acta del pr</w:t>
-                                    </w:r>
-                                    <w:r>
-                                      <w:rPr>
-                                        <w:color w:val="595959" w:themeColor="text1" w:themeTint="A6"/>
-                                        <w:sz w:val="20"/>
-                                        <w:szCs w:val="20"/>
-                                        <w:lang w:val="es-MX"/>
-                                      </w:rPr>
-                                      <w:t>oyecto a realizar</w:t>
-                                    </w:r>
-                                  </w:p>
-                                </w:sdtContent>
-                              </w:sdt>
-                            </w:txbxContent>
-                          </wps:txbx>
-                          <wps:bodyPr rot="0" spcFirstLastPara="0" vertOverflow="overflow" horzOverflow="overflow" vert="horz" wrap="square" lIns="1600200" tIns="0" rIns="685800" bIns="0" numCol="1" spcCol="0" rtlCol="0" fromWordArt="0" anchor="t" anchorCtr="0" forceAA="0" compatLnSpc="1">
-                            <a:prstTxWarp prst="textNoShape">
-                              <a:avLst/>
-                            </a:prstTxWarp>
-                            <a:spAutoFit/>
-                          </wps:bodyPr>
-                        </wps:wsp>
-                      </a:graphicData>
-                    </a:graphic>
-                    <wp14:sizeRelH relativeFrom="page">
-                      <wp14:pctWidth>94100</wp14:pctWidth>
-                    </wp14:sizeRelH>
-                    <wp14:sizeRelV relativeFrom="page">
-                      <wp14:pctHeight>10000</wp14:pctHeight>
-                    </wp14:sizeRelV>
-                  </wp:anchor>
-                </w:drawing>
-              </mc:Choice>
-              <mc:Fallback>
-                <w:pict>
-                  <v:shape w14:anchorId="42FC68D0" id="Cuadro de texto 10" o:spid="_x0000_s1027" type="#_x0000_t202" style="position:absolute;margin-left:0;margin-top:0;width:8in;height:79.5pt;z-index:251661312;visibility:visible;mso-wrap-style:square;mso-width-percent:941;mso-height-percent:100;mso-top-percent:700;mso-wrap-distance-left:9pt;mso-wrap-distance-top:0;mso-wrap-distance-right:9pt;mso-wrap-distance-bottom:0;mso-position-horizontal:center;mso-position-horizontal-relative:page;mso-position-vertical-relative:page;mso-width-percent:941;mso-height-percent:100;mso-top-percent:700;mso-width-relative:page;mso-height-relative:page;v-text-anchor:top" o:gfxdata="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" filled="f" stroked="f" strokeweight=".5pt">
-                    <v:textbox style="mso-fit-shape-to-text:t" inset="126pt,0,54pt,0">
-                      <w:txbxContent>
-                        <w:p>
-                          <w:pPr>
-                            <w:pStyle w:val="Sinespaciado"/>
-                            <w:jc w:val="right"/>
-                            <w:rPr>
-                              <w:color w:val="156082" w:themeColor="accent1"/>
-                              <w:sz w:val="28"/>
-                              <w:szCs w:val="28"/>
-                              <w:lang w:val="es-MX"/>
-                            </w:rPr>
-                          </w:pPr>
-                          <w:r>
-                            <w:rPr>
-                              <w:color w:val="156082" w:themeColor="accent1"/>
-                              <w:sz w:val="28"/>
-                              <w:szCs w:val="28"/>
-                              <w:lang w:val="es-MX"/>
-                            </w:rPr>
-                            <w:t>Descripción breve</w:t>
-                          </w:r>
-                        </w:p>
-                        <w:sdt>
-                          <w:sdtPr>
-                            <w:rPr>
-                              <w:color w:val="595959" w:themeColor="text1" w:themeTint="A6"/>
-                              <w:sz w:val="20"/>
-                              <w:szCs w:val="20"/>
-                              <w:lang w:val="es-MX"/>
-                            </w:rPr>
-                            <w:alias w:val="Descripción breve"/>
-                            <w:tag w:val=""/>
-                            <w:id w:val="1375273687"/>
-                            <w:dataBinding w:prefixMappings="xmlns:ns0='http://schemas.microsoft.com/office/2006/coverPageProps' " w:xpath="/ns0:CoverPageProperties[1]/ns0:Abstract[1]" w:storeItemID="{55AF091B-3C7A-41E3-B477-F2FDAA23CFDA}"/>
-                            <w:text w:multiLine="1"/>
-                          </w:sdtPr>
-                          <w:sdtContent>
-                            <w:p>
-                              <w:pPr>
-                                <w:pStyle w:val="Sinespaciado"/>
-                                <w:jc w:val="right"/>
-                                <w:rPr>
-                                  <w:color w:val="595959" w:themeColor="text1" w:themeTint="A6"/>
-                                  <w:sz w:val="20"/>
-                                  <w:szCs w:val="20"/>
-                                  <w:lang w:val="es-MX"/>
-                                </w:rPr>
-                              </w:pPr>
-                              <w:r>
-                                <w:rPr>
-                                  <w:color w:val="595959" w:themeColor="text1" w:themeTint="A6"/>
-                                  <w:sz w:val="20"/>
-                                  <w:szCs w:val="20"/>
-                                  <w:lang w:val="es-MX"/>
-                                </w:rPr>
-                                <w:t>El presente documento muestra el acta del pr</w:t>
-                              </w:r>
-                              <w:r>
-                                <w:rPr>
-                                  <w:color w:val="595959" w:themeColor="text1" w:themeTint="A6"/>
-                                  <w:sz w:val="20"/>
-                                  <w:szCs w:val="20"/>
-                                  <w:lang w:val="es-MX"/>
-                                </w:rPr>
-                                <w:t>oyecto a realizar</w:t>
-                              </w:r>
-                            </w:p>
-                          </w:sdtContent>
-                        </w:sdt>
-                      </w:txbxContent>
-                    </v:textbox>
-                    <w10:wrap type="square" anchorx="page" anchory="page"/>
-                  </v:shape>
-                </w:pict>
-              </mc:Fallback>
-            </mc:AlternateContent>
-          </w:r>
-          <w:r>
-            <w:rPr>
-              <w:noProof/>
-            </w:rPr>
-            <mc:AlternateContent>
-              <mc:Choice Requires="wps">
-                <w:drawing>
-                  <wp:anchor distT="0" distB="0" distL="114300" distR="114300" simplePos="0" relativeHeight="251659264" behindDoc="0" locked="0" layoutInCell="1" allowOverlap="1" wp14:anchorId="0DD322D1" wp14:editId="77EB5210">
-                    <wp:simplePos x="0" y="0"/>
-                    <wp:positionH relativeFrom="page">
-                      <wp:align>center</wp:align>
-                    </wp:positionH>
-                    <mc:AlternateContent>
-                      <mc:Choice Requires="wp14">
-                        <wp:positionV relativeFrom="page">
-                          <wp14:pctPosVOffset>30000</wp14:pctPosVOffset>
-                        </wp:positionV>
-                      </mc:Choice>
-                      <mc:Fallback>
-                        <wp:positionV relativeFrom="page">
-                          <wp:posOffset>3017520</wp:posOffset>
-                        </wp:positionV>
-                      </mc:Fallback>
-                    </mc:AlternateContent>
-                    <wp:extent cx="7315200" cy="3638550"/>
-                    <wp:effectExtent l="0" t="0" r="0" b="6350"/>
-                    <wp:wrapSquare wrapText="bothSides"/>
-                    <wp:docPr id="154" name="Cuadro de texto 11"/>
-                    <wp:cNvGraphicFramePr/>
-                    <a:graphic xmlns:a="http://schemas.openxmlformats.org/drawingml/2006/main">
-                      <a:graphicData uri="http://schemas.microsoft.com/office/word/2010/wordprocessingShape">
-                        <wps:wsp>
-                          <wps:cNvSpPr txBox="1"/>
-                          <wps:spPr>
-                            <a:xfrm>
-                              <a:off x="0" y="0"/>
-                              <a:ext cx="7315200" cy="3638550"/>
-                            </a:xfrm>
-                            <a:prstGeom prst="rect">
-                              <a:avLst/>
-                            </a:prstGeom>
-                            <a:noFill/>
-                            <a:ln w="6350">
-                              <a:noFill/>
-                            </a:ln>
-                            <a:effectLst/>
-                          </wps:spPr>
-                          <wps:style>
-                            <a:lnRef idx="0">
-                              <a:schemeClr val="accent1"/>
-                            </a:lnRef>
-                            <a:fillRef idx="0">
-                              <a:schemeClr val="accent1"/>
-                            </a:fillRef>
-                            <a:effectRef idx="0">
-                              <a:schemeClr val="accent1"/>
-                            </a:effectRef>
-                            <a:fontRef idx="minor">
-                              <a:schemeClr val="dk1"/>
-                            </a:fontRef>
-                          </wps:style>
-                          <wps:txbx>
-                            <w:txbxContent>
-                              <w:p>
-                                <w:pPr>
-                                  <w:jc w:val="right"/>
-                                  <w:rPr>
-                                    <w:color w:val="156082" w:themeColor="accent1"/>
-                                    <w:sz w:val="64"/>
-                                    <w:szCs w:val="64"/>
-                                  </w:rPr>
-                                </w:pPr>
-                                <w:sdt>
-                                  <w:sdtPr>
-                                    <w:rPr>
-                                      <w:caps/>
-                                      <w:color w:val="156082" w:themeColor="accent1"/>
-                                      <w:sz w:val="64"/>
-                                      <w:szCs w:val="64"/>
-                                    </w:rPr>
-                                    <w:alias w:val="Título"/>
-                                    <w:tag w:val=""/>
-                                    <w:id w:val="630141079"/>
-                                    <w:dataBinding w:prefixMappings="xmlns:ns0='http://purl.org/dc/elements/1.1/' xmlns:ns1='http://schemas.openxmlformats.org/package/2006/metadata/core-properties' " w:xpath="/ns1:coreProperties[1]/ns0:title[1]" w:storeItemID="{6C3C8BC8-F283-45AE-878A-BAB7291924A1}"/>
-                                    <w:text w:multiLine="1"/>
-                                  </w:sdtPr>
-                                  <w:sdtEndPr>
-                                    <w:rPr>
-                                      <w:caps w:val="0"/>
-                                    </w:rPr>
-                                  </w:sdtEndPr>
-                                  <w:sdtContent>
-                                    <w:r>
-                                      <w:rPr>
-                                        <w:caps/>
-                                        <w:color w:val="156082" w:themeColor="accent1"/>
-                                        <w:sz w:val="64"/>
-                                        <w:szCs w:val="64"/>
-                                      </w:rPr>
-                                      <w:t>aCTA DEL PROYECTO</w:t>
-                                    </w:r>
-                                  </w:sdtContent>
-                                </w:sdt>
-                              </w:p>
-                              <w:sdt>
-                                <w:sdtPr>
-                                  <w:rPr>
-                                    <w:color w:val="404040" w:themeColor="text1" w:themeTint="BF"/>
-                                    <w:sz w:val="36"/>
-                                    <w:szCs w:val="36"/>
-                                  </w:rPr>
-                                  <w:alias w:val="Subtítulo"/>
-                                  <w:tag w:val=""/>
-                                  <w:id w:val="1759551507"/>
-                                  <w:dataBinding w:prefixMappings="xmlns:ns0='http://purl.org/dc/elements/1.1/' xmlns:ns1='http://schemas.openxmlformats.org/package/2006/metadata/core-properties' " w:xpath="/ns1:coreProperties[1]/ns0:subject[1]" w:storeItemID="{6C3C8BC8-F283-45AE-878A-BAB7291924A1}"/>
-                                  <w:text/>
-                                </w:sdtPr>
-                                <w:sdtContent>
-                                  <w:p>
-                                    <w:pPr>
-                                      <w:jc w:val="right"/>
-                                      <w:rPr>
-                                        <w:smallCaps/>
-                                        <w:color w:val="404040" w:themeColor="text1" w:themeTint="BF"/>
-                                        <w:sz w:val="36"/>
-                                        <w:szCs w:val="36"/>
-                                      </w:rPr>
-                                    </w:pPr>
-                                    <w:r>
-                                      <w:rPr>
-                                        <w:color w:val="404040" w:themeColor="text1" w:themeTint="BF"/>
-                                        <w:sz w:val="36"/>
-                                        <w:szCs w:val="36"/>
-                                      </w:rPr>
-                                      <w:t>Gestión de proyectos de software</w:t>
-                                    </w:r>
-                                  </w:p>
-                                </w:sdtContent>
-                              </w:sdt>
-                            </w:txbxContent>
-                          </wps:txbx>
-                          <wps:bodyPr rot="0" spcFirstLastPara="0" vertOverflow="overflow" horzOverflow="overflow" vert="horz" wrap="square" lIns="1600200" tIns="0" rIns="685800" bIns="0" numCol="1" spcCol="0" rtlCol="0" fromWordArt="0" anchor="b" anchorCtr="0" forceAA="0" compatLnSpc="1">
-                            <a:prstTxWarp prst="textNoShape">
-                              <a:avLst/>
-                            </a:prstTxWarp>
-                            <a:noAutofit/>
-                          </wps:bodyPr>
-                        </wps:wsp>
-                      </a:graphicData>
-                    </a:graphic>
-                    <wp14:sizeRelH relativeFrom="page">
-                      <wp14:pctWidth>94100</wp14:pctWidth>
-                    </wp14:sizeRelH>
-                    <wp14:sizeRelV relativeFrom="page">
-                      <wp14:pctHeight>36300</wp14:pctHeight>
-                    </wp14:sizeRelV>
-                  </wp:anchor>
-                </w:drawing>
-              </mc:Choice>
-              <mc:Fallback>
-                <w:pict>
-                  <v:shape w14:anchorId="0DD322D1" id="Cuadro de texto 11" o:spid="_x0000_s1028" type="#_x0000_t202" style="position:absolute;margin-left:0;margin-top:0;width:8in;height:286.5pt;z-index:251659264;visibility:visible;mso-wrap-style:square;mso-width-percent:941;mso-height-percent:363;mso-top-percent:300;mso-wrap-distance-left:9pt;mso-wrap-distance-top:0;mso-wrap-distance-right:9pt;mso-wrap-distance-bottom:0;mso-position-horizontal:center;mso-position-horizontal-relative:page;mso-position-vertical-relative:page;mso-width-percent:941;mso-height-percent:363;mso-top-percent:300;mso-width-relative:page;mso-height-relative:page;v-text-anchor:bottom" o:gfxdata="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" filled="f" stroked="f" strokeweight=".5pt">
-                    <v:textbox inset="126pt,0,54pt,0">
-                      <w:txbxContent>
-                        <w:p>
-                          <w:pPr>
-                            <w:jc w:val="right"/>
-                            <w:rPr>
-                              <w:color w:val="156082" w:themeColor="accent1"/>
-                              <w:sz w:val="64"/>
-                              <w:szCs w:val="64"/>
-                            </w:rPr>
-                          </w:pPr>
-                          <w:sdt>
-                            <w:sdtPr>
-                              <w:rPr>
-                                <w:caps/>
-                                <w:color w:val="156082" w:themeColor="accent1"/>
-                                <w:sz w:val="64"/>
-                                <w:szCs w:val="64"/>
-                              </w:rPr>
-                              <w:alias w:val="Título"/>
-                              <w:tag w:val=""/>
-                              <w:id w:val="630141079"/>
-                              <w:dataBinding w:prefixMappings="xmlns:ns0='http://purl.org/dc/elements/1.1/' xmlns:ns1='http://schemas.openxmlformats.org/package/2006/metadata/core-properties' " w:xpath="/ns1:coreProperties[1]/ns0:title[1]" w:storeItemID="{6C3C8BC8-F283-45AE-878A-BAB7291924A1}"/>
-                              <w:text w:multiLine="1"/>
-                            </w:sdtPr>
-                            <w:sdtEndPr>
-                              <w:rPr>
-                                <w:caps w:val="0"/>
-                              </w:rPr>
-                            </w:sdtEndPr>
-                            <w:sdtContent>
-                              <w:r>
-                                <w:rPr>
-                                  <w:caps/>
-                                  <w:color w:val="156082" w:themeColor="accent1"/>
-                                  <w:sz w:val="64"/>
-                                  <w:szCs w:val="64"/>
-                                </w:rPr>
-                                <w:t>aCTA DEL PROYECTO</w:t>
-                              </w:r>
-                            </w:sdtContent>
-                          </w:sdt>
-                        </w:p>
-                        <w:sdt>
-                          <w:sdtPr>
-                            <w:rPr>
-                              <w:color w:val="404040" w:themeColor="text1" w:themeTint="BF"/>
-                              <w:sz w:val="36"/>
-                              <w:szCs w:val="36"/>
-                            </w:rPr>
-                            <w:alias w:val="Subtítulo"/>
-                            <w:tag w:val=""/>
-                            <w:id w:val="1759551507"/>
-                            <w:dataBinding w:prefixMappings="xmlns:ns0='http://purl.org/dc/elements/1.1/' xmlns:ns1='http://schemas.openxmlformats.org/package/2006/metadata/core-properties' " w:xpath="/ns1:coreProperties[1]/ns0:subject[1]" w:storeItemID="{6C3C8BC8-F283-45AE-878A-BAB7291924A1}"/>
-                            <w:text/>
-                          </w:sdtPr>
-                          <w:sdtContent>
-                            <w:p>
-                              <w:pPr>
-                                <w:jc w:val="right"/>
-                                <w:rPr>
-                                  <w:smallCaps/>
-                                  <w:color w:val="404040" w:themeColor="text1" w:themeTint="BF"/>
-                                  <w:sz w:val="36"/>
-                                  <w:szCs w:val="36"/>
-                                </w:rPr>
-                              </w:pPr>
-                              <w:r>
-                                <w:rPr>
-                                  <w:color w:val="404040" w:themeColor="text1" w:themeTint="BF"/>
-                                  <w:sz w:val="36"/>
-                                  <w:szCs w:val="36"/>
-                                </w:rPr>
-                                <w:t>Gestión de proyectos de software</w:t>
-                              </w:r>
-                            </w:p>
-                          </w:sdtContent>
-                        </w:sdt>
-                      </w:txbxContent>
-                    </v:textbox>
-                    <w10:wrap type="square" anchorx="page" anchory="page"/>
-                  </v:shape>
-                </w:pict>
-              </mc:Fallback>
-            </mc:AlternateContent>
-          </w:r>
-        </w:p>
-        <w:p>
-          <w:r>
-            <w:br w:type="page"/>
-          </w:r>
-        </w:p>
-      </w:sdtContent>
-    </w:sdt>
     <w:p>
       <w:pPr>
         <w:jc w:val="center"/>
@@ -1051,7 +15,6 @@
           <w:b/>
           <w:bCs/>
         </w:rPr>
-        <w:lastRenderedPageBreak/>
         <w:t>Acta del proyecto</w:t>
       </w:r>
     </w:p>

</xml_diff>